<commit_message>
Revert "Merge branch 'master' of https://github.com/touhidulkirkwood/internship"
This reverts commit d0330ce016db883fe36564e475da3cf58e6171b4, reversing
changes made to dd721c59b3c4ed522134afbd8a85af095f780857.
</commit_message>
<xml_diff>
--- a/Data Dictionnary.docx
+++ b/Data Dictionnary.docx
@@ -1,6 +1,6 @@
 
 <file path=word/document.xml><?xml version="1.0" encoding="utf-8"?>
-<w:document xmlns:wpc="http://schemas.microsoft.com/office/word/2010/wordprocessingCanvas" xmlns:mc="http://schemas.openxmlformats.org/markup-compatibility/2006" xmlns:o="urn:schemas-microsoft-com:office:office" xmlns:r="http://schemas.openxmlformats.org/officeDocument/2006/relationships" xmlns:m="http://schemas.openxmlformats.org/officeDocument/2006/math" xmlns:v="urn:schemas-microsoft-com:vml" xmlns:wp14="http://schemas.microsoft.com/office/word/2010/wordprocessingDrawing" xmlns:wp="http://schemas.openxmlformats.org/drawingml/2006/wordprocessingDrawing" xmlns:w10="urn:schemas-microsoft-com:office:word" xmlns:w="http://schemas.openxmlformats.org/wordprocessingml/2006/main" xmlns:w14="http://schemas.microsoft.com/office/word/2010/wordml" xmlns:w15="http://schemas.microsoft.com/office/word/2012/wordml" xmlns:wpg="http://schemas.microsoft.com/office/word/2010/wordprocessingGroup" xmlns:wpi="http://schemas.microsoft.com/office/word/2010/wordprocessingInk" xmlns:wne="http://schemas.microsoft.com/office/word/2006/wordml" xmlns:wps="http://schemas.microsoft.com/office/word/2010/wordprocessingShape" mc:Ignorable="w14 w15 wp14">
+<w:document xmlns:wpc="http://schemas.microsoft.com/office/word/2010/wordprocessingCanvas" xmlns:cx="http://schemas.microsoft.com/office/drawing/2014/chartex" xmlns:cx1="http://schemas.microsoft.com/office/drawing/2015/9/8/chartex" xmlns:cx2="http://schemas.microsoft.com/office/drawing/2015/10/21/chartex" xmlns:cx3="http://schemas.microsoft.com/office/drawing/2016/5/9/chartex" xmlns:cx4="http://schemas.microsoft.com/office/drawing/2016/5/10/chartex" xmlns:cx5="http://schemas.microsoft.com/office/drawing/2016/5/11/chartex" xmlns:cx6="http://schemas.microsoft.com/office/drawing/2016/5/12/chartex" xmlns:cx7="http://schemas.microsoft.com/office/drawing/2016/5/13/chartex" xmlns:cx8="http://schemas.microsoft.com/office/drawing/2016/5/14/chartex" xmlns:mc="http://schemas.openxmlformats.org/markup-compatibility/2006" xmlns:aink="http://schemas.microsoft.com/office/drawing/2016/ink" xmlns:am3d="http://schemas.microsoft.com/office/drawing/2017/model3d" xmlns:o="urn:schemas-microsoft-com:office:office" xmlns:r="http://schemas.openxmlformats.org/officeDocument/2006/relationships" xmlns:m="http://schemas.openxmlformats.org/officeDocument/2006/math" xmlns:v="urn:schemas-microsoft-com:vml" xmlns:wp14="http://schemas.microsoft.com/office/word/2010/wordprocessingDrawing" xmlns:wp="http://schemas.openxmlformats.org/drawingml/2006/wordprocessingDrawing" xmlns:w10="urn:schemas-microsoft-com:office:word" xmlns:w="http://schemas.openxmlformats.org/wordprocessingml/2006/main" xmlns:w14="http://schemas.microsoft.com/office/word/2010/wordml" xmlns:w15="http://schemas.microsoft.com/office/word/2012/wordml" xmlns:w16cid="http://schemas.microsoft.com/office/word/2016/wordml/cid" xmlns:w16se="http://schemas.microsoft.com/office/word/2015/wordml/symex" xmlns:wpg="http://schemas.microsoft.com/office/word/2010/wordprocessingGroup" xmlns:wpi="http://schemas.microsoft.com/office/word/2010/wordprocessingInk" xmlns:wne="http://schemas.microsoft.com/office/word/2006/wordml" xmlns:wps="http://schemas.microsoft.com/office/word/2010/wordprocessingShape" mc:Ignorable="w14 w15 w16se w16cid wp14">
   <w:body>
     <w:p>
       <w:pPr>
@@ -60,27 +60,27 @@
     </w:p>
     <w:tbl>
       <w:tblPr>
-        <w:tblStyle w:val="Tabelacomgrade"/>
-        <w:tblW w:w="13093" w:type="dxa"/>
+        <w:tblStyle w:val="TableGrid"/>
+        <w:tblW w:w="11900" w:type="dxa"/>
         <w:tblInd w:w="621" w:type="dxa"/>
         <w:tblLook w:val="04A0" w:firstRow="1" w:lastRow="0" w:firstColumn="1" w:lastColumn="0" w:noHBand="0" w:noVBand="1"/>
       </w:tblPr>
       <w:tblGrid>
-        <w:gridCol w:w="2086"/>
-        <w:gridCol w:w="1321"/>
-        <w:gridCol w:w="1602"/>
-        <w:gridCol w:w="1590"/>
-        <w:gridCol w:w="2543"/>
-        <w:gridCol w:w="2315"/>
-        <w:gridCol w:w="1636"/>
+        <w:gridCol w:w="1896"/>
+        <w:gridCol w:w="1201"/>
+        <w:gridCol w:w="1456"/>
+        <w:gridCol w:w="1445"/>
+        <w:gridCol w:w="2311"/>
+        <w:gridCol w:w="2104"/>
+        <w:gridCol w:w="1487"/>
       </w:tblGrid>
       <w:tr>
         <w:trPr>
-          <w:trHeight w:val="846"/>
+          <w:trHeight w:val="726"/>
         </w:trPr>
         <w:tc>
           <w:tcPr>
-            <w:tcW w:w="2086" w:type="dxa"/>
+            <w:tcW w:w="1946" w:type="dxa"/>
             <w:tcBorders>
               <w:bottom w:val="single" w:sz="4" w:space="0" w:color="auto"/>
             </w:tcBorders>
@@ -107,7 +107,7 @@
         </w:tc>
         <w:tc>
           <w:tcPr>
-            <w:tcW w:w="1321" w:type="dxa"/>
+            <w:tcW w:w="1230" w:type="dxa"/>
             <w:tcBorders>
               <w:bottom w:val="single" w:sz="4" w:space="0" w:color="auto"/>
             </w:tcBorders>
@@ -133,7 +133,7 @@
         </w:tc>
         <w:tc>
           <w:tcPr>
-            <w:tcW w:w="1602" w:type="dxa"/>
+            <w:tcW w:w="1456" w:type="dxa"/>
             <w:tcBorders>
               <w:bottom w:val="single" w:sz="4" w:space="0" w:color="auto"/>
             </w:tcBorders>
@@ -159,7 +159,7 @@
         </w:tc>
         <w:tc>
           <w:tcPr>
-            <w:tcW w:w="1590" w:type="dxa"/>
+            <w:tcW w:w="1505" w:type="dxa"/>
             <w:tcBorders>
               <w:bottom w:val="single" w:sz="4" w:space="0" w:color="auto"/>
             </w:tcBorders>
@@ -183,7 +183,7 @@
         </w:tc>
         <w:tc>
           <w:tcPr>
-            <w:tcW w:w="2543" w:type="dxa"/>
+            <w:tcW w:w="2451" w:type="dxa"/>
             <w:tcBorders>
               <w:bottom w:val="single" w:sz="4" w:space="0" w:color="auto"/>
             </w:tcBorders>
@@ -207,7 +207,7 @@
         </w:tc>
         <w:tc>
           <w:tcPr>
-            <w:tcW w:w="2315" w:type="dxa"/>
+            <w:tcW w:w="1789" w:type="dxa"/>
             <w:tcBorders>
               <w:bottom w:val="single" w:sz="4" w:space="0" w:color="auto"/>
             </w:tcBorders>
@@ -243,7 +243,7 @@
         </w:tc>
         <w:tc>
           <w:tcPr>
-            <w:tcW w:w="1636" w:type="dxa"/>
+            <w:tcW w:w="1523" w:type="dxa"/>
             <w:tcBorders>
               <w:bottom w:val="single" w:sz="4" w:space="0" w:color="auto"/>
             </w:tcBorders>
@@ -268,11 +268,11 @@
       </w:tr>
       <w:tr>
         <w:trPr>
-          <w:trHeight w:val="478"/>
+          <w:trHeight w:val="410"/>
         </w:trPr>
         <w:tc>
           <w:tcPr>
-            <w:tcW w:w="2086" w:type="dxa"/>
+            <w:tcW w:w="1946" w:type="dxa"/>
             <w:shd w:val="clear" w:color="auto" w:fill="DEEAF6" w:themeFill="accent1" w:themeFillTint="33"/>
           </w:tcPr>
           <w:p>
@@ -298,7 +298,7 @@
         </w:tc>
         <w:tc>
           <w:tcPr>
-            <w:tcW w:w="1321" w:type="dxa"/>
+            <w:tcW w:w="1230" w:type="dxa"/>
             <w:shd w:val="clear" w:color="auto" w:fill="DEEAF6" w:themeFill="accent1" w:themeFillTint="33"/>
           </w:tcPr>
           <w:p>
@@ -324,7 +324,7 @@
         </w:tc>
         <w:tc>
           <w:tcPr>
-            <w:tcW w:w="1602" w:type="dxa"/>
+            <w:tcW w:w="1456" w:type="dxa"/>
             <w:shd w:val="clear" w:color="auto" w:fill="DEEAF6" w:themeFill="accent1" w:themeFillTint="33"/>
           </w:tcPr>
           <w:p>
@@ -347,7 +347,7 @@
         </w:tc>
         <w:tc>
           <w:tcPr>
-            <w:tcW w:w="1590" w:type="dxa"/>
+            <w:tcW w:w="1505" w:type="dxa"/>
             <w:shd w:val="clear" w:color="auto" w:fill="DEEAF6" w:themeFill="accent1" w:themeFillTint="33"/>
           </w:tcPr>
           <w:p>
@@ -371,7 +371,7 @@
         </w:tc>
         <w:tc>
           <w:tcPr>
-            <w:tcW w:w="2543" w:type="dxa"/>
+            <w:tcW w:w="2451" w:type="dxa"/>
             <w:shd w:val="clear" w:color="auto" w:fill="DEEAF6" w:themeFill="accent1" w:themeFillTint="33"/>
           </w:tcPr>
           <w:p>
@@ -395,7 +395,7 @@
         </w:tc>
         <w:tc>
           <w:tcPr>
-            <w:tcW w:w="2315" w:type="dxa"/>
+            <w:tcW w:w="1789" w:type="dxa"/>
             <w:shd w:val="clear" w:color="auto" w:fill="DEEAF6" w:themeFill="accent1" w:themeFillTint="33"/>
           </w:tcPr>
           <w:p>
@@ -435,7 +435,7 @@
         </w:tc>
         <w:tc>
           <w:tcPr>
-            <w:tcW w:w="1636" w:type="dxa"/>
+            <w:tcW w:w="1523" w:type="dxa"/>
             <w:shd w:val="clear" w:color="auto" w:fill="DEEAF6" w:themeFill="accent1" w:themeFillTint="33"/>
           </w:tcPr>
           <w:p>
@@ -452,11 +452,11 @@
       </w:tr>
       <w:tr>
         <w:trPr>
-          <w:trHeight w:val="640"/>
+          <w:trHeight w:val="549"/>
         </w:trPr>
         <w:tc>
           <w:tcPr>
-            <w:tcW w:w="2086" w:type="dxa"/>
+            <w:tcW w:w="1946" w:type="dxa"/>
             <w:shd w:val="clear" w:color="auto" w:fill="DEEAF6" w:themeFill="accent1" w:themeFillTint="33"/>
           </w:tcPr>
           <w:p>
@@ -482,7 +482,7 @@
         </w:tc>
         <w:tc>
           <w:tcPr>
-            <w:tcW w:w="1321" w:type="dxa"/>
+            <w:tcW w:w="1230" w:type="dxa"/>
             <w:shd w:val="clear" w:color="auto" w:fill="F2F2F2" w:themeFill="background1" w:themeFillShade="F2"/>
           </w:tcPr>
           <w:p>
@@ -508,7 +508,7 @@
         </w:tc>
         <w:tc>
           <w:tcPr>
-            <w:tcW w:w="1602" w:type="dxa"/>
+            <w:tcW w:w="1456" w:type="dxa"/>
             <w:shd w:val="clear" w:color="auto" w:fill="F2F2F2" w:themeFill="background1" w:themeFillShade="F2"/>
           </w:tcPr>
           <w:p>
@@ -531,7 +531,7 @@
         </w:tc>
         <w:tc>
           <w:tcPr>
-            <w:tcW w:w="1590" w:type="dxa"/>
+            <w:tcW w:w="1505" w:type="dxa"/>
             <w:shd w:val="clear" w:color="auto" w:fill="F2F2F2" w:themeFill="background1" w:themeFillShade="F2"/>
           </w:tcPr>
           <w:p>
@@ -555,7 +555,7 @@
         </w:tc>
         <w:tc>
           <w:tcPr>
-            <w:tcW w:w="2543" w:type="dxa"/>
+            <w:tcW w:w="2451" w:type="dxa"/>
             <w:shd w:val="clear" w:color="auto" w:fill="F2F2F2" w:themeFill="background1" w:themeFillShade="F2"/>
           </w:tcPr>
           <w:p>
@@ -595,7 +595,7 @@
         </w:tc>
         <w:tc>
           <w:tcPr>
-            <w:tcW w:w="2315" w:type="dxa"/>
+            <w:tcW w:w="1789" w:type="dxa"/>
             <w:shd w:val="clear" w:color="auto" w:fill="F2F2F2" w:themeFill="background1" w:themeFillShade="F2"/>
           </w:tcPr>
           <w:p>
@@ -627,7 +627,7 @@
         </w:tc>
         <w:tc>
           <w:tcPr>
-            <w:tcW w:w="1636" w:type="dxa"/>
+            <w:tcW w:w="1523" w:type="dxa"/>
             <w:shd w:val="clear" w:color="auto" w:fill="F2F2F2" w:themeFill="background1" w:themeFillShade="F2"/>
           </w:tcPr>
           <w:p>
@@ -644,11 +644,11 @@
       </w:tr>
       <w:tr>
         <w:trPr>
-          <w:trHeight w:val="733"/>
+          <w:trHeight w:val="629"/>
         </w:trPr>
         <w:tc>
           <w:tcPr>
-            <w:tcW w:w="2086" w:type="dxa"/>
+            <w:tcW w:w="1946" w:type="dxa"/>
             <w:shd w:val="clear" w:color="auto" w:fill="DEEAF6" w:themeFill="accent1" w:themeFillTint="33"/>
           </w:tcPr>
           <w:p>
@@ -674,7 +674,7 @@
         </w:tc>
         <w:tc>
           <w:tcPr>
-            <w:tcW w:w="1321" w:type="dxa"/>
+            <w:tcW w:w="1230" w:type="dxa"/>
             <w:shd w:val="clear" w:color="auto" w:fill="F2F2F2" w:themeFill="background1" w:themeFillShade="F2"/>
           </w:tcPr>
           <w:p>
@@ -698,7 +698,7 @@
         </w:tc>
         <w:tc>
           <w:tcPr>
-            <w:tcW w:w="1602" w:type="dxa"/>
+            <w:tcW w:w="1456" w:type="dxa"/>
             <w:shd w:val="clear" w:color="auto" w:fill="F2F2F2" w:themeFill="background1" w:themeFillShade="F2"/>
           </w:tcPr>
           <w:p>
@@ -722,7 +722,7 @@
         </w:tc>
         <w:tc>
           <w:tcPr>
-            <w:tcW w:w="1590" w:type="dxa"/>
+            <w:tcW w:w="1505" w:type="dxa"/>
             <w:shd w:val="clear" w:color="auto" w:fill="F2F2F2" w:themeFill="background1" w:themeFillShade="F2"/>
           </w:tcPr>
           <w:p>
@@ -746,7 +746,7 @@
         </w:tc>
         <w:tc>
           <w:tcPr>
-            <w:tcW w:w="2543" w:type="dxa"/>
+            <w:tcW w:w="2451" w:type="dxa"/>
             <w:shd w:val="clear" w:color="auto" w:fill="F2F2F2" w:themeFill="background1" w:themeFillShade="F2"/>
           </w:tcPr>
           <w:p>
@@ -802,7 +802,7 @@
         </w:tc>
         <w:tc>
           <w:tcPr>
-            <w:tcW w:w="2315" w:type="dxa"/>
+            <w:tcW w:w="1789" w:type="dxa"/>
             <w:shd w:val="clear" w:color="auto" w:fill="F2F2F2" w:themeFill="background1" w:themeFillShade="F2"/>
           </w:tcPr>
           <w:p>
@@ -842,7 +842,7 @@
         </w:tc>
         <w:tc>
           <w:tcPr>
-            <w:tcW w:w="1636" w:type="dxa"/>
+            <w:tcW w:w="1523" w:type="dxa"/>
             <w:shd w:val="clear" w:color="auto" w:fill="F2F2F2" w:themeFill="background1" w:themeFillShade="F2"/>
           </w:tcPr>
           <w:p>
@@ -859,11 +859,11 @@
       </w:tr>
       <w:tr>
         <w:trPr>
-          <w:trHeight w:val="640"/>
+          <w:trHeight w:val="549"/>
         </w:trPr>
         <w:tc>
           <w:tcPr>
-            <w:tcW w:w="2086" w:type="dxa"/>
+            <w:tcW w:w="1946" w:type="dxa"/>
             <w:shd w:val="clear" w:color="auto" w:fill="DEEAF6" w:themeFill="accent1" w:themeFillTint="33"/>
           </w:tcPr>
           <w:p>
@@ -889,7 +889,7 @@
         </w:tc>
         <w:tc>
           <w:tcPr>
-            <w:tcW w:w="1321" w:type="dxa"/>
+            <w:tcW w:w="1230" w:type="dxa"/>
             <w:shd w:val="clear" w:color="auto" w:fill="F2F2F2" w:themeFill="background1" w:themeFillShade="F2"/>
           </w:tcPr>
           <w:p>
@@ -913,23 +913,23 @@
         </w:tc>
         <w:tc>
           <w:tcPr>
-            <w:tcW w:w="1602" w:type="dxa"/>
-            <w:shd w:val="clear" w:color="auto" w:fill="F2F2F2" w:themeFill="background1" w:themeFillShade="F2"/>
-          </w:tcPr>
-          <w:p>
-            <w:pPr>
-              <w:jc w:val="center"/>
-              <w:rPr>
-                <w:b w:val="0"/>
-                <w:bCs/>
-                <w:szCs w:val="24"/>
-              </w:rPr>
-            </w:pPr>
-          </w:p>
-        </w:tc>
-        <w:tc>
-          <w:tcPr>
-            <w:tcW w:w="1590" w:type="dxa"/>
+            <w:tcW w:w="1456" w:type="dxa"/>
+            <w:shd w:val="clear" w:color="auto" w:fill="F2F2F2" w:themeFill="background1" w:themeFillShade="F2"/>
+          </w:tcPr>
+          <w:p>
+            <w:pPr>
+              <w:jc w:val="center"/>
+              <w:rPr>
+                <w:b w:val="0"/>
+                <w:bCs/>
+                <w:szCs w:val="24"/>
+              </w:rPr>
+            </w:pPr>
+          </w:p>
+        </w:tc>
+        <w:tc>
+          <w:tcPr>
+            <w:tcW w:w="1505" w:type="dxa"/>
             <w:shd w:val="clear" w:color="auto" w:fill="F2F2F2" w:themeFill="background1" w:themeFillShade="F2"/>
           </w:tcPr>
           <w:p>
@@ -955,7 +955,7 @@
         </w:tc>
         <w:tc>
           <w:tcPr>
-            <w:tcW w:w="2543" w:type="dxa"/>
+            <w:tcW w:w="2451" w:type="dxa"/>
             <w:shd w:val="clear" w:color="auto" w:fill="F2F2F2" w:themeFill="background1" w:themeFillShade="F2"/>
           </w:tcPr>
           <w:p>
@@ -979,7 +979,7 @@
         </w:tc>
         <w:tc>
           <w:tcPr>
-            <w:tcW w:w="2315" w:type="dxa"/>
+            <w:tcW w:w="1789" w:type="dxa"/>
             <w:shd w:val="clear" w:color="auto" w:fill="F2F2F2" w:themeFill="background1" w:themeFillShade="F2"/>
           </w:tcPr>
           <w:p>
@@ -1003,7 +1003,7 @@
         </w:tc>
         <w:tc>
           <w:tcPr>
-            <w:tcW w:w="1636" w:type="dxa"/>
+            <w:tcW w:w="1523" w:type="dxa"/>
             <w:shd w:val="clear" w:color="auto" w:fill="F2F2F2" w:themeFill="background1" w:themeFillShade="F2"/>
           </w:tcPr>
           <w:p>
@@ -1020,11 +1020,11 @@
       </w:tr>
       <w:tr>
         <w:trPr>
-          <w:trHeight w:val="640"/>
+          <w:trHeight w:val="549"/>
         </w:trPr>
         <w:tc>
           <w:tcPr>
-            <w:tcW w:w="2086" w:type="dxa"/>
+            <w:tcW w:w="1946" w:type="dxa"/>
             <w:shd w:val="clear" w:color="auto" w:fill="DEEAF6" w:themeFill="accent1" w:themeFillTint="33"/>
           </w:tcPr>
           <w:p>
@@ -1050,7 +1050,7 @@
         </w:tc>
         <w:tc>
           <w:tcPr>
-            <w:tcW w:w="1321" w:type="dxa"/>
+            <w:tcW w:w="1230" w:type="dxa"/>
             <w:shd w:val="clear" w:color="auto" w:fill="F2F2F2" w:themeFill="background1" w:themeFillShade="F2"/>
           </w:tcPr>
           <w:p>
@@ -1074,23 +1074,23 @@
         </w:tc>
         <w:tc>
           <w:tcPr>
-            <w:tcW w:w="1602" w:type="dxa"/>
-            <w:shd w:val="clear" w:color="auto" w:fill="F2F2F2" w:themeFill="background1" w:themeFillShade="F2"/>
-          </w:tcPr>
-          <w:p>
-            <w:pPr>
-              <w:jc w:val="center"/>
-              <w:rPr>
-                <w:b w:val="0"/>
-                <w:bCs/>
-                <w:szCs w:val="24"/>
-              </w:rPr>
-            </w:pPr>
-          </w:p>
-        </w:tc>
-        <w:tc>
-          <w:tcPr>
-            <w:tcW w:w="1590" w:type="dxa"/>
+            <w:tcW w:w="1456" w:type="dxa"/>
+            <w:shd w:val="clear" w:color="auto" w:fill="F2F2F2" w:themeFill="background1" w:themeFillShade="F2"/>
+          </w:tcPr>
+          <w:p>
+            <w:pPr>
+              <w:jc w:val="center"/>
+              <w:rPr>
+                <w:b w:val="0"/>
+                <w:bCs/>
+                <w:szCs w:val="24"/>
+              </w:rPr>
+            </w:pPr>
+          </w:p>
+        </w:tc>
+        <w:tc>
+          <w:tcPr>
+            <w:tcW w:w="1505" w:type="dxa"/>
             <w:shd w:val="clear" w:color="auto" w:fill="F2F2F2" w:themeFill="background1" w:themeFillShade="F2"/>
           </w:tcPr>
           <w:p>
@@ -1114,7 +1114,7 @@
         </w:tc>
         <w:tc>
           <w:tcPr>
-            <w:tcW w:w="2543" w:type="dxa"/>
+            <w:tcW w:w="2451" w:type="dxa"/>
             <w:shd w:val="clear" w:color="auto" w:fill="F2F2F2" w:themeFill="background1" w:themeFillShade="F2"/>
           </w:tcPr>
           <w:p>
@@ -1138,7 +1138,7 @@
         </w:tc>
         <w:tc>
           <w:tcPr>
-            <w:tcW w:w="2315" w:type="dxa"/>
+            <w:tcW w:w="1789" w:type="dxa"/>
             <w:shd w:val="clear" w:color="auto" w:fill="F2F2F2" w:themeFill="background1" w:themeFillShade="F2"/>
           </w:tcPr>
           <w:p>
@@ -1162,7 +1162,7 @@
         </w:tc>
         <w:tc>
           <w:tcPr>
-            <w:tcW w:w="1636" w:type="dxa"/>
+            <w:tcW w:w="1523" w:type="dxa"/>
             <w:shd w:val="clear" w:color="auto" w:fill="F2F2F2" w:themeFill="background1" w:themeFillShade="F2"/>
           </w:tcPr>
           <w:p>
@@ -1179,11 +1179,11 @@
       </w:tr>
       <w:tr>
         <w:trPr>
-          <w:trHeight w:val="640"/>
+          <w:trHeight w:val="549"/>
         </w:trPr>
         <w:tc>
           <w:tcPr>
-            <w:tcW w:w="2086" w:type="dxa"/>
+            <w:tcW w:w="1946" w:type="dxa"/>
             <w:tcBorders>
               <w:bottom w:val="single" w:sz="4" w:space="0" w:color="auto"/>
             </w:tcBorders>
@@ -1212,7 +1212,7 @@
         </w:tc>
         <w:tc>
           <w:tcPr>
-            <w:tcW w:w="1321" w:type="dxa"/>
+            <w:tcW w:w="1230" w:type="dxa"/>
             <w:tcBorders>
               <w:bottom w:val="single" w:sz="4" w:space="0" w:color="auto"/>
             </w:tcBorders>
@@ -1239,26 +1239,26 @@
         </w:tc>
         <w:tc>
           <w:tcPr>
-            <w:tcW w:w="1602" w:type="dxa"/>
-            <w:tcBorders>
-              <w:bottom w:val="single" w:sz="4" w:space="0" w:color="auto"/>
-            </w:tcBorders>
-            <w:shd w:val="clear" w:color="auto" w:fill="F2F2F2" w:themeFill="background1" w:themeFillShade="F2"/>
-          </w:tcPr>
-          <w:p>
-            <w:pPr>
-              <w:jc w:val="center"/>
-              <w:rPr>
-                <w:b w:val="0"/>
-                <w:bCs/>
-                <w:szCs w:val="24"/>
-              </w:rPr>
-            </w:pPr>
-          </w:p>
-        </w:tc>
-        <w:tc>
-          <w:tcPr>
-            <w:tcW w:w="1590" w:type="dxa"/>
+            <w:tcW w:w="1456" w:type="dxa"/>
+            <w:tcBorders>
+              <w:bottom w:val="single" w:sz="4" w:space="0" w:color="auto"/>
+            </w:tcBorders>
+            <w:shd w:val="clear" w:color="auto" w:fill="F2F2F2" w:themeFill="background1" w:themeFillShade="F2"/>
+          </w:tcPr>
+          <w:p>
+            <w:pPr>
+              <w:jc w:val="center"/>
+              <w:rPr>
+                <w:b w:val="0"/>
+                <w:bCs/>
+                <w:szCs w:val="24"/>
+              </w:rPr>
+            </w:pPr>
+          </w:p>
+        </w:tc>
+        <w:tc>
+          <w:tcPr>
+            <w:tcW w:w="1505" w:type="dxa"/>
             <w:tcBorders>
               <w:bottom w:val="single" w:sz="4" w:space="0" w:color="auto"/>
             </w:tcBorders>
@@ -1285,7 +1285,7 @@
         </w:tc>
         <w:tc>
           <w:tcPr>
-            <w:tcW w:w="2543" w:type="dxa"/>
+            <w:tcW w:w="2451" w:type="dxa"/>
             <w:tcBorders>
               <w:bottom w:val="single" w:sz="4" w:space="0" w:color="auto"/>
             </w:tcBorders>
@@ -1312,7 +1312,7 @@
         </w:tc>
         <w:tc>
           <w:tcPr>
-            <w:tcW w:w="2315" w:type="dxa"/>
+            <w:tcW w:w="1789" w:type="dxa"/>
             <w:tcBorders>
               <w:bottom w:val="single" w:sz="4" w:space="0" w:color="auto"/>
             </w:tcBorders>
@@ -1341,7 +1341,7 @@
         </w:tc>
         <w:tc>
           <w:tcPr>
-            <w:tcW w:w="1636" w:type="dxa"/>
+            <w:tcW w:w="1523" w:type="dxa"/>
             <w:tcBorders>
               <w:bottom w:val="single" w:sz="4" w:space="0" w:color="auto"/>
             </w:tcBorders>
@@ -1361,11 +1361,11 @@
       </w:tr>
       <w:tr>
         <w:trPr>
-          <w:trHeight w:val="614"/>
+          <w:trHeight w:val="527"/>
         </w:trPr>
         <w:tc>
           <w:tcPr>
-            <w:tcW w:w="2086" w:type="dxa"/>
+            <w:tcW w:w="1946" w:type="dxa"/>
             <w:tcBorders>
               <w:bottom w:val="single" w:sz="4" w:space="0" w:color="auto"/>
               <w:right w:val="single" w:sz="4" w:space="0" w:color="auto"/>
@@ -1393,7 +1393,7 @@
         </w:tc>
         <w:tc>
           <w:tcPr>
-            <w:tcW w:w="1321" w:type="dxa"/>
+            <w:tcW w:w="1230" w:type="dxa"/>
             <w:tcBorders>
               <w:left w:val="single" w:sz="4" w:space="0" w:color="auto"/>
               <w:bottom w:val="single" w:sz="4" w:space="0" w:color="auto"/>
@@ -1422,7 +1422,7 @@
         </w:tc>
         <w:tc>
           <w:tcPr>
-            <w:tcW w:w="1602" w:type="dxa"/>
+            <w:tcW w:w="1456" w:type="dxa"/>
             <w:tcBorders>
               <w:left w:val="single" w:sz="4" w:space="0" w:color="auto"/>
               <w:bottom w:val="single" w:sz="4" w:space="0" w:color="auto"/>
@@ -1453,7 +1453,7 @@
         </w:tc>
         <w:tc>
           <w:tcPr>
-            <w:tcW w:w="1590" w:type="dxa"/>
+            <w:tcW w:w="1505" w:type="dxa"/>
             <w:tcBorders>
               <w:left w:val="single" w:sz="4" w:space="0" w:color="auto"/>
               <w:bottom w:val="single" w:sz="4" w:space="0" w:color="auto"/>
@@ -1482,7 +1482,7 @@
         </w:tc>
         <w:tc>
           <w:tcPr>
-            <w:tcW w:w="2543" w:type="dxa"/>
+            <w:tcW w:w="2451" w:type="dxa"/>
             <w:tcBorders>
               <w:left w:val="single" w:sz="4" w:space="0" w:color="auto"/>
               <w:bottom w:val="single" w:sz="4" w:space="0" w:color="auto"/>
@@ -1513,7 +1513,7 @@
         </w:tc>
         <w:tc>
           <w:tcPr>
-            <w:tcW w:w="2315" w:type="dxa"/>
+            <w:tcW w:w="1789" w:type="dxa"/>
             <w:tcBorders>
               <w:left w:val="single" w:sz="4" w:space="0" w:color="auto"/>
               <w:bottom w:val="single" w:sz="4" w:space="0" w:color="auto"/>
@@ -1542,7 +1542,7 @@
         </w:tc>
         <w:tc>
           <w:tcPr>
-            <w:tcW w:w="1636" w:type="dxa"/>
+            <w:tcW w:w="1523" w:type="dxa"/>
             <w:tcBorders>
               <w:left w:val="single" w:sz="4" w:space="0" w:color="auto"/>
               <w:bottom w:val="single" w:sz="4" w:space="0" w:color="auto"/>
@@ -1572,34 +1572,15 @@
     </w:p>
     <w:p>
       <w:pPr>
-        <w:ind w:left="5040" w:firstLine="720"/>
         <w:rPr>
-          <w:sz w:val="32"/>
-          <w:szCs w:val="32"/>
+          <w:b w:val="0"/>
+          <w:szCs w:val="24"/>
         </w:rPr>
       </w:pPr>
     </w:p>
     <w:p>
       <w:pPr>
-        <w:ind w:left="5040" w:firstLine="720"/>
-        <w:rPr>
-          <w:sz w:val="32"/>
-          <w:szCs w:val="32"/>
-        </w:rPr>
-      </w:pPr>
-    </w:p>
-    <w:p>
-      <w:pPr>
-        <w:ind w:left="5040" w:firstLine="720"/>
-        <w:rPr>
-          <w:sz w:val="32"/>
-          <w:szCs w:val="32"/>
-        </w:rPr>
-      </w:pPr>
-    </w:p>
-    <w:p>
-      <w:pPr>
-        <w:ind w:left="5040" w:firstLine="720"/>
+        <w:jc w:val="center"/>
         <w:rPr>
           <w:sz w:val="32"/>
           <w:szCs w:val="32"/>
@@ -1616,7 +1597,7 @@
     </w:p>
     <w:tbl>
       <w:tblPr>
-        <w:tblStyle w:val="Tabelacomgrade"/>
+        <w:tblStyle w:val="TableGrid"/>
         <w:tblpPr w:leftFromText="180" w:rightFromText="180" w:vertAnchor="text" w:horzAnchor="page" w:tblpX="1243" w:tblpY="685"/>
         <w:tblW w:w="13178" w:type="dxa"/>
         <w:tblLayout w:type="fixed"/>
@@ -2359,7 +2340,6 @@
                 <w:rFonts w:cstheme="minorHAnsi"/>
                 <w:b w:val="0"/>
                 <w:szCs w:val="24"/>
-                <w:lang w:val="pt-BR"/>
               </w:rPr>
             </w:pPr>
             <w:r>
@@ -2370,8 +2350,6 @@
               </w:rPr>
               <w:t>4</w:t>
             </w:r>
-            <w:bookmarkStart w:id="0" w:name="_GoBack"/>
-            <w:bookmarkEnd w:id="0"/>
           </w:p>
         </w:tc>
         <w:tc>
@@ -3766,6 +3744,7 @@
               <w:rPr>
                 <w:szCs w:val="24"/>
               </w:rPr>
+              <w:lastRenderedPageBreak/>
               <w:t>continue_edu</w:t>
             </w:r>
             <w:proofErr w:type="spellEnd"/>
@@ -4185,6 +4164,15 @@
         </w:tc>
       </w:tr>
     </w:tbl>
+    <w:p>
+      <w:pPr>
+        <w:jc w:val="center"/>
+        <w:rPr>
+          <w:sz w:val="32"/>
+          <w:szCs w:val="32"/>
+        </w:rPr>
+      </w:pPr>
+    </w:p>
     <w:p>
       <w:pPr>
         <w:jc w:val="center"/>
@@ -4194,7 +4182,1003 @@
           <w:szCs w:val="32"/>
         </w:rPr>
       </w:pPr>
+      <w:r>
+        <w:rPr>
+          <w:sz w:val="32"/>
+          <w:szCs w:val="32"/>
+        </w:rPr>
+        <w:t>Dictionary Table Location</w:t>
+      </w:r>
     </w:p>
+    <w:tbl>
+      <w:tblPr>
+        <w:tblStyle w:val="TableGrid"/>
+        <w:tblW w:w="13182" w:type="dxa"/>
+        <w:tblInd w:w="421" w:type="dxa"/>
+        <w:tblLook w:val="04A0" w:firstRow="1" w:lastRow="0" w:firstColumn="1" w:lastColumn="0" w:noHBand="0" w:noVBand="1"/>
+      </w:tblPr>
+      <w:tblGrid>
+        <w:gridCol w:w="1984"/>
+        <w:gridCol w:w="1701"/>
+        <w:gridCol w:w="1843"/>
+        <w:gridCol w:w="1276"/>
+        <w:gridCol w:w="2693"/>
+        <w:gridCol w:w="1701"/>
+        <w:gridCol w:w="1984"/>
+      </w:tblGrid>
+      <w:tr>
+        <w:trPr>
+          <w:trHeight w:val="1244"/>
+        </w:trPr>
+        <w:tc>
+          <w:tcPr>
+            <w:tcW w:w="1984" w:type="dxa"/>
+            <w:tcBorders>
+              <w:bottom w:val="single" w:sz="4" w:space="0" w:color="auto"/>
+            </w:tcBorders>
+            <w:shd w:val="clear" w:color="auto" w:fill="5B9BD5" w:themeFill="accent1"/>
+          </w:tcPr>
+          <w:p>
+            <w:pPr>
+              <w:ind w:left="-108" w:firstLine="108"/>
+              <w:jc w:val="center"/>
+              <w:rPr>
+                <w:b w:val="0"/>
+                <w:szCs w:val="24"/>
+                <w:lang w:val="pt-BR"/>
+              </w:rPr>
+            </w:pPr>
+            <w:r>
+              <w:rPr>
+                <w:szCs w:val="24"/>
+                <w:lang w:val="pt-BR"/>
+              </w:rPr>
+              <w:t>Data Item</w:t>
+            </w:r>
+          </w:p>
+        </w:tc>
+        <w:tc>
+          <w:tcPr>
+            <w:tcW w:w="1701" w:type="dxa"/>
+            <w:tcBorders>
+              <w:bottom w:val="single" w:sz="4" w:space="0" w:color="auto"/>
+            </w:tcBorders>
+            <w:shd w:val="clear" w:color="auto" w:fill="5B9BD5" w:themeFill="accent1"/>
+          </w:tcPr>
+          <w:p>
+            <w:pPr>
+              <w:jc w:val="center"/>
+              <w:rPr>
+                <w:b w:val="0"/>
+                <w:szCs w:val="24"/>
+                <w:lang w:val="pt-BR"/>
+              </w:rPr>
+            </w:pPr>
+            <w:r>
+              <w:rPr>
+                <w:szCs w:val="24"/>
+                <w:lang w:val="pt-BR"/>
+              </w:rPr>
+              <w:t>Data Type</w:t>
+            </w:r>
+          </w:p>
+        </w:tc>
+        <w:tc>
+          <w:tcPr>
+            <w:tcW w:w="1843" w:type="dxa"/>
+            <w:tcBorders>
+              <w:bottom w:val="single" w:sz="4" w:space="0" w:color="auto"/>
+            </w:tcBorders>
+            <w:shd w:val="clear" w:color="auto" w:fill="5B9BD5" w:themeFill="accent1"/>
+          </w:tcPr>
+          <w:p>
+            <w:pPr>
+              <w:jc w:val="center"/>
+              <w:rPr>
+                <w:b w:val="0"/>
+                <w:szCs w:val="24"/>
+                <w:lang w:val="pt-BR"/>
+              </w:rPr>
+            </w:pPr>
+            <w:r>
+              <w:rPr>
+                <w:szCs w:val="24"/>
+                <w:lang w:val="pt-BR"/>
+              </w:rPr>
+              <w:t>Data Format</w:t>
+            </w:r>
+          </w:p>
+        </w:tc>
+        <w:tc>
+          <w:tcPr>
+            <w:tcW w:w="1276" w:type="dxa"/>
+            <w:tcBorders>
+              <w:bottom w:val="single" w:sz="4" w:space="0" w:color="auto"/>
+            </w:tcBorders>
+            <w:shd w:val="clear" w:color="auto" w:fill="5B9BD5" w:themeFill="accent1"/>
+          </w:tcPr>
+          <w:p>
+            <w:pPr>
+              <w:jc w:val="center"/>
+              <w:rPr>
+                <w:b w:val="0"/>
+                <w:szCs w:val="24"/>
+              </w:rPr>
+            </w:pPr>
+            <w:r>
+              <w:rPr>
+                <w:szCs w:val="24"/>
+              </w:rPr>
+              <w:t>Number of Bytes for Storage</w:t>
+            </w:r>
+          </w:p>
+        </w:tc>
+        <w:tc>
+          <w:tcPr>
+            <w:tcW w:w="2693" w:type="dxa"/>
+            <w:tcBorders>
+              <w:bottom w:val="single" w:sz="4" w:space="0" w:color="auto"/>
+            </w:tcBorders>
+            <w:shd w:val="clear" w:color="auto" w:fill="5B9BD5" w:themeFill="accent1"/>
+          </w:tcPr>
+          <w:p>
+            <w:pPr>
+              <w:jc w:val="center"/>
+              <w:rPr>
+                <w:b w:val="0"/>
+                <w:szCs w:val="24"/>
+              </w:rPr>
+            </w:pPr>
+            <w:r>
+              <w:rPr>
+                <w:szCs w:val="24"/>
+              </w:rPr>
+              <w:t>Description</w:t>
+            </w:r>
+          </w:p>
+        </w:tc>
+        <w:tc>
+          <w:tcPr>
+            <w:tcW w:w="1701" w:type="dxa"/>
+            <w:tcBorders>
+              <w:bottom w:val="single" w:sz="4" w:space="0" w:color="auto"/>
+            </w:tcBorders>
+            <w:shd w:val="clear" w:color="auto" w:fill="5B9BD5" w:themeFill="accent1"/>
+          </w:tcPr>
+          <w:p>
+            <w:pPr>
+              <w:jc w:val="center"/>
+              <w:rPr>
+                <w:b w:val="0"/>
+                <w:szCs w:val="24"/>
+              </w:rPr>
+            </w:pPr>
+            <w:r>
+              <w:rPr>
+                <w:szCs w:val="24"/>
+              </w:rPr>
+              <w:t>Exa</w:t>
+            </w:r>
+            <w:r>
+              <w:rPr>
+                <w:szCs w:val="24"/>
+              </w:rPr>
+              <w:t>m</w:t>
+            </w:r>
+            <w:r>
+              <w:rPr>
+                <w:szCs w:val="24"/>
+              </w:rPr>
+              <w:t>ple</w:t>
+            </w:r>
+          </w:p>
+        </w:tc>
+        <w:tc>
+          <w:tcPr>
+            <w:tcW w:w="1984" w:type="dxa"/>
+            <w:tcBorders>
+              <w:bottom w:val="single" w:sz="4" w:space="0" w:color="auto"/>
+            </w:tcBorders>
+            <w:shd w:val="clear" w:color="auto" w:fill="5B9BD5" w:themeFill="accent1"/>
+          </w:tcPr>
+          <w:p>
+            <w:pPr>
+              <w:jc w:val="center"/>
+              <w:rPr>
+                <w:b w:val="0"/>
+                <w:szCs w:val="24"/>
+              </w:rPr>
+            </w:pPr>
+            <w:r>
+              <w:rPr>
+                <w:szCs w:val="24"/>
+              </w:rPr>
+              <w:t>Validation</w:t>
+            </w:r>
+          </w:p>
+        </w:tc>
+      </w:tr>
+      <w:tr>
+        <w:trPr>
+          <w:trHeight w:val="425"/>
+        </w:trPr>
+        <w:tc>
+          <w:tcPr>
+            <w:tcW w:w="1984" w:type="dxa"/>
+            <w:shd w:val="clear" w:color="auto" w:fill="DEEAF6" w:themeFill="accent1" w:themeFillTint="33"/>
+          </w:tcPr>
+          <w:p>
+            <w:pPr>
+              <w:jc w:val="center"/>
+              <w:rPr>
+                <w:szCs w:val="24"/>
+              </w:rPr>
+            </w:pPr>
+            <w:proofErr w:type="spellStart"/>
+            <w:r>
+              <w:rPr>
+                <w:szCs w:val="24"/>
+              </w:rPr>
+              <w:t>location_id</w:t>
+            </w:r>
+            <w:proofErr w:type="spellEnd"/>
+          </w:p>
+        </w:tc>
+        <w:tc>
+          <w:tcPr>
+            <w:tcW w:w="1701" w:type="dxa"/>
+            <w:shd w:val="clear" w:color="auto" w:fill="DEEAF6" w:themeFill="accent1" w:themeFillTint="33"/>
+          </w:tcPr>
+          <w:p>
+            <w:pPr>
+              <w:jc w:val="center"/>
+              <w:rPr>
+                <w:b w:val="0"/>
+                <w:szCs w:val="24"/>
+              </w:rPr>
+            </w:pPr>
+            <w:proofErr w:type="spellStart"/>
+            <w:r>
+              <w:rPr>
+                <w:b w:val="0"/>
+                <w:szCs w:val="24"/>
+              </w:rPr>
+              <w:t>Interger</w:t>
+            </w:r>
+            <w:proofErr w:type="spellEnd"/>
+          </w:p>
+        </w:tc>
+        <w:tc>
+          <w:tcPr>
+            <w:tcW w:w="1843" w:type="dxa"/>
+            <w:shd w:val="clear" w:color="auto" w:fill="DEEAF6" w:themeFill="accent1" w:themeFillTint="33"/>
+          </w:tcPr>
+          <w:p>
+            <w:pPr>
+              <w:jc w:val="center"/>
+              <w:rPr>
+                <w:b w:val="0"/>
+                <w:szCs w:val="24"/>
+              </w:rPr>
+            </w:pPr>
+            <w:r>
+              <w:rPr>
+                <w:b w:val="0"/>
+                <w:szCs w:val="24"/>
+              </w:rPr>
+              <w:t>NNNNNNNN</w:t>
+            </w:r>
+          </w:p>
+        </w:tc>
+        <w:tc>
+          <w:tcPr>
+            <w:tcW w:w="1276" w:type="dxa"/>
+            <w:shd w:val="clear" w:color="auto" w:fill="DEEAF6" w:themeFill="accent1" w:themeFillTint="33"/>
+          </w:tcPr>
+          <w:p>
+            <w:pPr>
+              <w:jc w:val="center"/>
+              <w:rPr>
+                <w:b w:val="0"/>
+                <w:szCs w:val="24"/>
+              </w:rPr>
+            </w:pPr>
+            <w:r>
+              <w:rPr>
+                <w:b w:val="0"/>
+                <w:szCs w:val="24"/>
+              </w:rPr>
+              <w:t>8</w:t>
+            </w:r>
+          </w:p>
+        </w:tc>
+        <w:tc>
+          <w:tcPr>
+            <w:tcW w:w="2693" w:type="dxa"/>
+            <w:shd w:val="clear" w:color="auto" w:fill="DEEAF6" w:themeFill="accent1" w:themeFillTint="33"/>
+          </w:tcPr>
+          <w:p>
+            <w:pPr>
+              <w:jc w:val="center"/>
+              <w:rPr>
+                <w:b w:val="0"/>
+                <w:szCs w:val="24"/>
+              </w:rPr>
+            </w:pPr>
+            <w:r>
+              <w:rPr>
+                <w:rFonts w:cstheme="minorHAnsi"/>
+                <w:b w:val="0"/>
+                <w:szCs w:val="24"/>
+              </w:rPr>
+              <w:t>Unique Identifier AUTO generated for Location</w:t>
+            </w:r>
+          </w:p>
+        </w:tc>
+        <w:tc>
+          <w:tcPr>
+            <w:tcW w:w="1701" w:type="dxa"/>
+            <w:shd w:val="clear" w:color="auto" w:fill="DEEAF6" w:themeFill="accent1" w:themeFillTint="33"/>
+          </w:tcPr>
+          <w:p>
+            <w:pPr>
+              <w:jc w:val="center"/>
+              <w:rPr>
+                <w:b w:val="0"/>
+                <w:szCs w:val="24"/>
+              </w:rPr>
+            </w:pPr>
+            <w:r>
+              <w:rPr>
+                <w:b w:val="0"/>
+                <w:szCs w:val="24"/>
+              </w:rPr>
+              <w:t>12341456</w:t>
+            </w:r>
+          </w:p>
+        </w:tc>
+        <w:tc>
+          <w:tcPr>
+            <w:tcW w:w="1984" w:type="dxa"/>
+            <w:shd w:val="clear" w:color="auto" w:fill="DEEAF6" w:themeFill="accent1" w:themeFillTint="33"/>
+          </w:tcPr>
+          <w:p>
+            <w:pPr>
+              <w:jc w:val="center"/>
+              <w:rPr>
+                <w:b w:val="0"/>
+                <w:szCs w:val="24"/>
+              </w:rPr>
+            </w:pPr>
+          </w:p>
+        </w:tc>
+      </w:tr>
+      <w:tr>
+        <w:trPr>
+          <w:trHeight w:val="461"/>
+        </w:trPr>
+        <w:tc>
+          <w:tcPr>
+            <w:tcW w:w="1984" w:type="dxa"/>
+            <w:shd w:val="clear" w:color="auto" w:fill="DEEAF6" w:themeFill="accent1" w:themeFillTint="33"/>
+          </w:tcPr>
+          <w:p>
+            <w:pPr>
+              <w:jc w:val="center"/>
+              <w:rPr>
+                <w:szCs w:val="24"/>
+              </w:rPr>
+            </w:pPr>
+            <w:r>
+              <w:rPr>
+                <w:szCs w:val="24"/>
+              </w:rPr>
+              <w:t>city</w:t>
+            </w:r>
+          </w:p>
+        </w:tc>
+        <w:tc>
+          <w:tcPr>
+            <w:tcW w:w="1701" w:type="dxa"/>
+            <w:shd w:val="clear" w:color="auto" w:fill="F2F2F2" w:themeFill="background1" w:themeFillShade="F2"/>
+          </w:tcPr>
+          <w:p>
+            <w:pPr>
+              <w:jc w:val="center"/>
+              <w:rPr>
+                <w:b w:val="0"/>
+                <w:szCs w:val="24"/>
+              </w:rPr>
+            </w:pPr>
+            <w:r>
+              <w:rPr>
+                <w:b w:val="0"/>
+                <w:szCs w:val="24"/>
+              </w:rPr>
+              <w:t>String</w:t>
+            </w:r>
+          </w:p>
+        </w:tc>
+        <w:tc>
+          <w:tcPr>
+            <w:tcW w:w="1843" w:type="dxa"/>
+            <w:shd w:val="clear" w:color="auto" w:fill="F2F2F2" w:themeFill="background1" w:themeFillShade="F2"/>
+          </w:tcPr>
+          <w:p>
+            <w:pPr>
+              <w:jc w:val="center"/>
+              <w:rPr>
+                <w:b w:val="0"/>
+                <w:szCs w:val="24"/>
+              </w:rPr>
+            </w:pPr>
+          </w:p>
+        </w:tc>
+        <w:tc>
+          <w:tcPr>
+            <w:tcW w:w="1276" w:type="dxa"/>
+            <w:shd w:val="clear" w:color="auto" w:fill="F2F2F2" w:themeFill="background1" w:themeFillShade="F2"/>
+          </w:tcPr>
+          <w:p>
+            <w:pPr>
+              <w:jc w:val="center"/>
+              <w:rPr>
+                <w:b w:val="0"/>
+                <w:szCs w:val="24"/>
+              </w:rPr>
+            </w:pPr>
+            <w:r>
+              <w:rPr>
+                <w:b w:val="0"/>
+                <w:szCs w:val="24"/>
+              </w:rPr>
+              <w:t>50</w:t>
+            </w:r>
+          </w:p>
+        </w:tc>
+        <w:tc>
+          <w:tcPr>
+            <w:tcW w:w="2693" w:type="dxa"/>
+            <w:shd w:val="clear" w:color="auto" w:fill="F2F2F2" w:themeFill="background1" w:themeFillShade="F2"/>
+          </w:tcPr>
+          <w:p>
+            <w:pPr>
+              <w:jc w:val="center"/>
+              <w:rPr>
+                <w:b w:val="0"/>
+                <w:szCs w:val="24"/>
+              </w:rPr>
+            </w:pPr>
+            <w:r>
+              <w:rPr>
+                <w:b w:val="0"/>
+                <w:szCs w:val="24"/>
+              </w:rPr>
+              <w:t xml:space="preserve">Name of the city the graduate lives </w:t>
+            </w:r>
+          </w:p>
+        </w:tc>
+        <w:tc>
+          <w:tcPr>
+            <w:tcW w:w="1701" w:type="dxa"/>
+            <w:shd w:val="clear" w:color="auto" w:fill="F2F2F2" w:themeFill="background1" w:themeFillShade="F2"/>
+          </w:tcPr>
+          <w:p>
+            <w:pPr>
+              <w:jc w:val="center"/>
+              <w:rPr>
+                <w:b w:val="0"/>
+                <w:szCs w:val="24"/>
+              </w:rPr>
+            </w:pPr>
+            <w:r>
+              <w:rPr>
+                <w:b w:val="0"/>
+                <w:szCs w:val="24"/>
+              </w:rPr>
+              <w:t>Iowa City</w:t>
+            </w:r>
+          </w:p>
+        </w:tc>
+        <w:tc>
+          <w:tcPr>
+            <w:tcW w:w="1984" w:type="dxa"/>
+            <w:shd w:val="clear" w:color="auto" w:fill="F2F2F2" w:themeFill="background1" w:themeFillShade="F2"/>
+          </w:tcPr>
+          <w:p>
+            <w:pPr>
+              <w:jc w:val="center"/>
+              <w:rPr>
+                <w:b w:val="0"/>
+                <w:szCs w:val="24"/>
+              </w:rPr>
+            </w:pPr>
+          </w:p>
+        </w:tc>
+      </w:tr>
+      <w:tr>
+        <w:trPr>
+          <w:trHeight w:val="461"/>
+        </w:trPr>
+        <w:tc>
+          <w:tcPr>
+            <w:tcW w:w="1984" w:type="dxa"/>
+            <w:shd w:val="clear" w:color="auto" w:fill="DEEAF6" w:themeFill="accent1" w:themeFillTint="33"/>
+          </w:tcPr>
+          <w:p>
+            <w:pPr>
+              <w:jc w:val="center"/>
+              <w:rPr>
+                <w:szCs w:val="24"/>
+              </w:rPr>
+            </w:pPr>
+            <w:r>
+              <w:rPr>
+                <w:szCs w:val="24"/>
+              </w:rPr>
+              <w:t>zip</w:t>
+            </w:r>
+          </w:p>
+        </w:tc>
+        <w:tc>
+          <w:tcPr>
+            <w:tcW w:w="1701" w:type="dxa"/>
+            <w:shd w:val="clear" w:color="auto" w:fill="F2F2F2" w:themeFill="background1" w:themeFillShade="F2"/>
+          </w:tcPr>
+          <w:p>
+            <w:pPr>
+              <w:jc w:val="center"/>
+              <w:rPr>
+                <w:b w:val="0"/>
+                <w:szCs w:val="24"/>
+              </w:rPr>
+            </w:pPr>
+            <w:r>
+              <w:rPr>
+                <w:b w:val="0"/>
+                <w:szCs w:val="24"/>
+              </w:rPr>
+              <w:t>String</w:t>
+            </w:r>
+          </w:p>
+        </w:tc>
+        <w:tc>
+          <w:tcPr>
+            <w:tcW w:w="1843" w:type="dxa"/>
+            <w:shd w:val="clear" w:color="auto" w:fill="F2F2F2" w:themeFill="background1" w:themeFillShade="F2"/>
+          </w:tcPr>
+          <w:p>
+            <w:pPr>
+              <w:jc w:val="center"/>
+              <w:rPr>
+                <w:b w:val="0"/>
+                <w:szCs w:val="24"/>
+              </w:rPr>
+            </w:pPr>
+            <w:proofErr w:type="spellStart"/>
+            <w:r>
+              <w:rPr>
+                <w:b w:val="0"/>
+                <w:szCs w:val="24"/>
+              </w:rPr>
+              <w:t>nnnnn</w:t>
+            </w:r>
+            <w:proofErr w:type="spellEnd"/>
+          </w:p>
+        </w:tc>
+        <w:tc>
+          <w:tcPr>
+            <w:tcW w:w="1276" w:type="dxa"/>
+            <w:shd w:val="clear" w:color="auto" w:fill="F2F2F2" w:themeFill="background1" w:themeFillShade="F2"/>
+          </w:tcPr>
+          <w:p>
+            <w:pPr>
+              <w:jc w:val="center"/>
+              <w:rPr>
+                <w:b w:val="0"/>
+                <w:szCs w:val="24"/>
+              </w:rPr>
+            </w:pPr>
+            <w:r>
+              <w:rPr>
+                <w:b w:val="0"/>
+                <w:szCs w:val="24"/>
+              </w:rPr>
+              <w:t>5</w:t>
+            </w:r>
+          </w:p>
+        </w:tc>
+        <w:tc>
+          <w:tcPr>
+            <w:tcW w:w="2693" w:type="dxa"/>
+            <w:shd w:val="clear" w:color="auto" w:fill="F2F2F2" w:themeFill="background1" w:themeFillShade="F2"/>
+          </w:tcPr>
+          <w:p>
+            <w:pPr>
+              <w:jc w:val="center"/>
+              <w:rPr>
+                <w:b w:val="0"/>
+                <w:szCs w:val="24"/>
+              </w:rPr>
+            </w:pPr>
+            <w:r>
+              <w:rPr>
+                <w:b w:val="0"/>
+                <w:szCs w:val="24"/>
+              </w:rPr>
+              <w:t>Z</w:t>
+            </w:r>
+            <w:r>
+              <w:rPr>
+                <w:b w:val="0"/>
+                <w:szCs w:val="24"/>
+              </w:rPr>
+              <w:t xml:space="preserve">ip code </w:t>
+            </w:r>
+            <w:r>
+              <w:rPr>
+                <w:b w:val="0"/>
+                <w:szCs w:val="24"/>
+              </w:rPr>
+              <w:t>of Location</w:t>
+            </w:r>
+          </w:p>
+        </w:tc>
+        <w:tc>
+          <w:tcPr>
+            <w:tcW w:w="1701" w:type="dxa"/>
+            <w:shd w:val="clear" w:color="auto" w:fill="F2F2F2" w:themeFill="background1" w:themeFillShade="F2"/>
+          </w:tcPr>
+          <w:p>
+            <w:pPr>
+              <w:jc w:val="center"/>
+              <w:rPr>
+                <w:b w:val="0"/>
+                <w:szCs w:val="24"/>
+              </w:rPr>
+            </w:pPr>
+            <w:r>
+              <w:rPr>
+                <w:b w:val="0"/>
+                <w:szCs w:val="24"/>
+              </w:rPr>
+              <w:t>52000</w:t>
+            </w:r>
+          </w:p>
+        </w:tc>
+        <w:tc>
+          <w:tcPr>
+            <w:tcW w:w="1984" w:type="dxa"/>
+            <w:shd w:val="clear" w:color="auto" w:fill="F2F2F2" w:themeFill="background1" w:themeFillShade="F2"/>
+          </w:tcPr>
+          <w:p>
+            <w:pPr>
+              <w:jc w:val="center"/>
+              <w:rPr>
+                <w:b w:val="0"/>
+                <w:szCs w:val="24"/>
+              </w:rPr>
+            </w:pPr>
+          </w:p>
+        </w:tc>
+      </w:tr>
+      <w:tr>
+        <w:trPr>
+          <w:trHeight w:val="461"/>
+        </w:trPr>
+        <w:tc>
+          <w:tcPr>
+            <w:tcW w:w="1984" w:type="dxa"/>
+            <w:shd w:val="clear" w:color="auto" w:fill="DEEAF6" w:themeFill="accent1" w:themeFillTint="33"/>
+          </w:tcPr>
+          <w:p>
+            <w:pPr>
+              <w:jc w:val="center"/>
+              <w:rPr>
+                <w:szCs w:val="24"/>
+              </w:rPr>
+            </w:pPr>
+            <w:proofErr w:type="spellStart"/>
+            <w:r>
+              <w:rPr>
+                <w:szCs w:val="24"/>
+              </w:rPr>
+              <w:t>state_name</w:t>
+            </w:r>
+            <w:proofErr w:type="spellEnd"/>
+          </w:p>
+        </w:tc>
+        <w:tc>
+          <w:tcPr>
+            <w:tcW w:w="1701" w:type="dxa"/>
+            <w:shd w:val="clear" w:color="auto" w:fill="F2F2F2" w:themeFill="background1" w:themeFillShade="F2"/>
+          </w:tcPr>
+          <w:p>
+            <w:pPr>
+              <w:jc w:val="center"/>
+              <w:rPr>
+                <w:b w:val="0"/>
+                <w:szCs w:val="24"/>
+              </w:rPr>
+            </w:pPr>
+            <w:r>
+              <w:rPr>
+                <w:b w:val="0"/>
+                <w:szCs w:val="24"/>
+              </w:rPr>
+              <w:t>String</w:t>
+            </w:r>
+          </w:p>
+        </w:tc>
+        <w:tc>
+          <w:tcPr>
+            <w:tcW w:w="1843" w:type="dxa"/>
+            <w:shd w:val="clear" w:color="auto" w:fill="F2F2F2" w:themeFill="background1" w:themeFillShade="F2"/>
+          </w:tcPr>
+          <w:p>
+            <w:pPr>
+              <w:jc w:val="center"/>
+              <w:rPr>
+                <w:b w:val="0"/>
+                <w:szCs w:val="24"/>
+              </w:rPr>
+            </w:pPr>
+          </w:p>
+        </w:tc>
+        <w:tc>
+          <w:tcPr>
+            <w:tcW w:w="1276" w:type="dxa"/>
+            <w:shd w:val="clear" w:color="auto" w:fill="F2F2F2" w:themeFill="background1" w:themeFillShade="F2"/>
+          </w:tcPr>
+          <w:p>
+            <w:pPr>
+              <w:jc w:val="center"/>
+              <w:rPr>
+                <w:b w:val="0"/>
+                <w:szCs w:val="24"/>
+              </w:rPr>
+            </w:pPr>
+            <w:r>
+              <w:rPr>
+                <w:b w:val="0"/>
+                <w:szCs w:val="24"/>
+              </w:rPr>
+              <w:t>50</w:t>
+            </w:r>
+          </w:p>
+        </w:tc>
+        <w:tc>
+          <w:tcPr>
+            <w:tcW w:w="2693" w:type="dxa"/>
+            <w:shd w:val="clear" w:color="auto" w:fill="F2F2F2" w:themeFill="background1" w:themeFillShade="F2"/>
+          </w:tcPr>
+          <w:p>
+            <w:pPr>
+              <w:jc w:val="center"/>
+              <w:rPr>
+                <w:b w:val="0"/>
+                <w:szCs w:val="24"/>
+              </w:rPr>
+            </w:pPr>
+            <w:r>
+              <w:rPr>
+                <w:b w:val="0"/>
+                <w:szCs w:val="24"/>
+              </w:rPr>
+              <w:t>Foreign key for the State of Graduate</w:t>
+            </w:r>
+          </w:p>
+        </w:tc>
+        <w:tc>
+          <w:tcPr>
+            <w:tcW w:w="1701" w:type="dxa"/>
+            <w:shd w:val="clear" w:color="auto" w:fill="F2F2F2" w:themeFill="background1" w:themeFillShade="F2"/>
+          </w:tcPr>
+          <w:p>
+            <w:pPr>
+              <w:jc w:val="center"/>
+              <w:rPr>
+                <w:b w:val="0"/>
+                <w:szCs w:val="24"/>
+                <w:lang w:val="pt-BR"/>
+              </w:rPr>
+            </w:pPr>
+            <w:r>
+              <w:rPr>
+                <w:b w:val="0"/>
+                <w:szCs w:val="24"/>
+                <w:lang w:val="pt-BR"/>
+              </w:rPr>
+              <w:t>Iowa</w:t>
+            </w:r>
+          </w:p>
+        </w:tc>
+        <w:tc>
+          <w:tcPr>
+            <w:tcW w:w="1984" w:type="dxa"/>
+            <w:shd w:val="clear" w:color="auto" w:fill="F2F2F2" w:themeFill="background1" w:themeFillShade="F2"/>
+          </w:tcPr>
+          <w:p>
+            <w:pPr>
+              <w:jc w:val="center"/>
+              <w:rPr>
+                <w:b w:val="0"/>
+                <w:szCs w:val="24"/>
+              </w:rPr>
+            </w:pPr>
+          </w:p>
+        </w:tc>
+      </w:tr>
+      <w:tr>
+        <w:trPr>
+          <w:trHeight w:val="461"/>
+        </w:trPr>
+        <w:tc>
+          <w:tcPr>
+            <w:tcW w:w="1984" w:type="dxa"/>
+            <w:tcBorders>
+              <w:bottom w:val="single" w:sz="4" w:space="0" w:color="auto"/>
+            </w:tcBorders>
+            <w:shd w:val="clear" w:color="auto" w:fill="DEEAF6" w:themeFill="accent1" w:themeFillTint="33"/>
+          </w:tcPr>
+          <w:p>
+            <w:pPr>
+              <w:jc w:val="center"/>
+              <w:rPr>
+                <w:szCs w:val="24"/>
+              </w:rPr>
+            </w:pPr>
+            <w:proofErr w:type="spellStart"/>
+            <w:r>
+              <w:rPr>
+                <w:szCs w:val="24"/>
+              </w:rPr>
+              <w:t>country_code</w:t>
+            </w:r>
+            <w:proofErr w:type="spellEnd"/>
+          </w:p>
+        </w:tc>
+        <w:tc>
+          <w:tcPr>
+            <w:tcW w:w="1701" w:type="dxa"/>
+            <w:tcBorders>
+              <w:bottom w:val="single" w:sz="4" w:space="0" w:color="auto"/>
+            </w:tcBorders>
+            <w:shd w:val="clear" w:color="auto" w:fill="F2F2F2" w:themeFill="background1" w:themeFillShade="F2"/>
+          </w:tcPr>
+          <w:p>
+            <w:pPr>
+              <w:jc w:val="center"/>
+              <w:rPr>
+                <w:b w:val="0"/>
+                <w:sz w:val="36"/>
+              </w:rPr>
+            </w:pPr>
+            <w:r>
+              <w:rPr>
+                <w:b w:val="0"/>
+                <w:szCs w:val="24"/>
+              </w:rPr>
+              <w:t>String</w:t>
+            </w:r>
+          </w:p>
+        </w:tc>
+        <w:tc>
+          <w:tcPr>
+            <w:tcW w:w="1843" w:type="dxa"/>
+            <w:tcBorders>
+              <w:bottom w:val="single" w:sz="4" w:space="0" w:color="auto"/>
+            </w:tcBorders>
+            <w:shd w:val="clear" w:color="auto" w:fill="F2F2F2" w:themeFill="background1" w:themeFillShade="F2"/>
+          </w:tcPr>
+          <w:p>
+            <w:pPr>
+              <w:jc w:val="center"/>
+              <w:rPr>
+                <w:b w:val="0"/>
+                <w:lang w:val="pt-BR"/>
+              </w:rPr>
+            </w:pPr>
+            <w:r>
+              <w:rPr>
+                <w:b w:val="0"/>
+                <w:lang w:val="pt-BR"/>
+              </w:rPr>
+              <w:t>XXX</w:t>
+            </w:r>
+          </w:p>
+        </w:tc>
+        <w:tc>
+          <w:tcPr>
+            <w:tcW w:w="1276" w:type="dxa"/>
+            <w:tcBorders>
+              <w:bottom w:val="single" w:sz="4" w:space="0" w:color="auto"/>
+            </w:tcBorders>
+            <w:shd w:val="clear" w:color="auto" w:fill="F2F2F2" w:themeFill="background1" w:themeFillShade="F2"/>
+          </w:tcPr>
+          <w:p>
+            <w:pPr>
+              <w:jc w:val="center"/>
+              <w:rPr>
+                <w:b w:val="0"/>
+                <w:szCs w:val="24"/>
+              </w:rPr>
+            </w:pPr>
+            <w:r>
+              <w:rPr>
+                <w:b w:val="0"/>
+                <w:szCs w:val="24"/>
+              </w:rPr>
+              <w:t>3</w:t>
+            </w:r>
+          </w:p>
+        </w:tc>
+        <w:tc>
+          <w:tcPr>
+            <w:tcW w:w="2693" w:type="dxa"/>
+            <w:tcBorders>
+              <w:bottom w:val="single" w:sz="4" w:space="0" w:color="auto"/>
+            </w:tcBorders>
+            <w:shd w:val="clear" w:color="auto" w:fill="F2F2F2" w:themeFill="background1" w:themeFillShade="F2"/>
+          </w:tcPr>
+          <w:p>
+            <w:pPr>
+              <w:jc w:val="center"/>
+              <w:rPr>
+                <w:b w:val="0"/>
+              </w:rPr>
+            </w:pPr>
+            <w:r>
+              <w:rPr>
+                <w:b w:val="0"/>
+              </w:rPr>
+              <w:t>Foreign key for Country of Graduate</w:t>
+            </w:r>
+          </w:p>
+        </w:tc>
+        <w:tc>
+          <w:tcPr>
+            <w:tcW w:w="1701" w:type="dxa"/>
+            <w:tcBorders>
+              <w:bottom w:val="single" w:sz="4" w:space="0" w:color="auto"/>
+            </w:tcBorders>
+            <w:shd w:val="clear" w:color="auto" w:fill="F2F2F2" w:themeFill="background1" w:themeFillShade="F2"/>
+          </w:tcPr>
+          <w:p>
+            <w:pPr>
+              <w:jc w:val="center"/>
+              <w:rPr>
+                <w:b w:val="0"/>
+              </w:rPr>
+            </w:pPr>
+            <w:r>
+              <w:rPr>
+                <w:b w:val="0"/>
+              </w:rPr>
+              <w:t>USA</w:t>
+            </w:r>
+          </w:p>
+        </w:tc>
+        <w:tc>
+          <w:tcPr>
+            <w:tcW w:w="1984" w:type="dxa"/>
+            <w:tcBorders>
+              <w:bottom w:val="single" w:sz="4" w:space="0" w:color="auto"/>
+            </w:tcBorders>
+            <w:shd w:val="clear" w:color="auto" w:fill="F2F2F2" w:themeFill="background1" w:themeFillShade="F2"/>
+          </w:tcPr>
+          <w:p>
+            <w:pPr>
+              <w:jc w:val="center"/>
+              <w:rPr>
+                <w:b w:val="0"/>
+                <w:sz w:val="36"/>
+              </w:rPr>
+            </w:pPr>
+          </w:p>
+        </w:tc>
+      </w:tr>
+    </w:tbl>
     <w:p>
       <w:pPr>
         <w:jc w:val="center"/>
@@ -4225,12 +5209,13 @@
           <w:sz w:val="32"/>
           <w:szCs w:val="32"/>
         </w:rPr>
+        <w:lastRenderedPageBreak/>
         <w:t>Dictionary Table Program</w:t>
       </w:r>
     </w:p>
     <w:tbl>
       <w:tblPr>
-        <w:tblStyle w:val="Tabelacomgrade"/>
+        <w:tblStyle w:val="TableGrid"/>
         <w:tblW w:w="12393" w:type="dxa"/>
         <w:tblInd w:w="421" w:type="dxa"/>
         <w:tblLook w:val="04A0" w:firstRow="1" w:lastRow="0" w:firstColumn="1" w:lastColumn="0" w:noHBand="0" w:noVBand="1"/>
@@ -4606,12 +5591,12 @@
           <w:sz w:val="32"/>
           <w:szCs w:val="32"/>
         </w:rPr>
-        <w:t>Dictionary Table Country</w:t>
+        <w:t>Dictionary Table Program</w:t>
       </w:r>
     </w:p>
     <w:tbl>
       <w:tblPr>
-        <w:tblStyle w:val="Tabelacomgrade"/>
+        <w:tblStyle w:val="TableGrid"/>
         <w:tblW w:w="12535" w:type="dxa"/>
         <w:tblInd w:w="279" w:type="dxa"/>
         <w:tblLook w:val="04A0" w:firstRow="1" w:lastRow="0" w:firstColumn="1" w:lastColumn="0" w:noHBand="0" w:noVBand="1"/>
@@ -5115,1016 +6100,6 @@
         </w:tc>
       </w:tr>
     </w:tbl>
-    <w:tbl>
-      <w:tblPr>
-        <w:tblStyle w:val="Tabelacomgrade"/>
-        <w:tblpPr w:leftFromText="180" w:rightFromText="180" w:vertAnchor="page" w:horzAnchor="margin" w:tblpY="1048"/>
-        <w:tblW w:w="13182" w:type="dxa"/>
-        <w:tblLook w:val="04A0" w:firstRow="1" w:lastRow="0" w:firstColumn="1" w:lastColumn="0" w:noHBand="0" w:noVBand="1"/>
-      </w:tblPr>
-      <w:tblGrid>
-        <w:gridCol w:w="1984"/>
-        <w:gridCol w:w="1701"/>
-        <w:gridCol w:w="1843"/>
-        <w:gridCol w:w="1276"/>
-        <w:gridCol w:w="2693"/>
-        <w:gridCol w:w="1701"/>
-        <w:gridCol w:w="1984"/>
-      </w:tblGrid>
-      <w:tr>
-        <w:trPr>
-          <w:trHeight w:val="1244"/>
-        </w:trPr>
-        <w:tc>
-          <w:tcPr>
-            <w:tcW w:w="1984" w:type="dxa"/>
-            <w:tcBorders>
-              <w:bottom w:val="single" w:sz="4" w:space="0" w:color="auto"/>
-            </w:tcBorders>
-            <w:shd w:val="clear" w:color="auto" w:fill="5B9BD5" w:themeFill="accent1"/>
-          </w:tcPr>
-          <w:p>
-            <w:pPr>
-              <w:ind w:left="-108" w:firstLine="108"/>
-              <w:jc w:val="center"/>
-              <w:rPr>
-                <w:szCs w:val="24"/>
-                <w:lang w:val="pt-BR"/>
-              </w:rPr>
-            </w:pPr>
-          </w:p>
-          <w:p>
-            <w:pPr>
-              <w:ind w:left="-108" w:firstLine="108"/>
-              <w:jc w:val="center"/>
-              <w:rPr>
-                <w:b w:val="0"/>
-                <w:szCs w:val="24"/>
-                <w:lang w:val="pt-BR"/>
-              </w:rPr>
-            </w:pPr>
-          </w:p>
-        </w:tc>
-        <w:tc>
-          <w:tcPr>
-            <w:tcW w:w="1701" w:type="dxa"/>
-            <w:tcBorders>
-              <w:bottom w:val="single" w:sz="4" w:space="0" w:color="auto"/>
-            </w:tcBorders>
-            <w:shd w:val="clear" w:color="auto" w:fill="5B9BD5" w:themeFill="accent1"/>
-          </w:tcPr>
-          <w:p>
-            <w:pPr>
-              <w:jc w:val="center"/>
-              <w:rPr>
-                <w:b w:val="0"/>
-                <w:szCs w:val="24"/>
-                <w:lang w:val="pt-BR"/>
-              </w:rPr>
-            </w:pPr>
-            <w:r>
-              <w:rPr>
-                <w:szCs w:val="24"/>
-                <w:lang w:val="pt-BR"/>
-              </w:rPr>
-              <w:t xml:space="preserve">Data </w:t>
-            </w:r>
-            <w:proofErr w:type="spellStart"/>
-            <w:r>
-              <w:rPr>
-                <w:szCs w:val="24"/>
-                <w:lang w:val="pt-BR"/>
-              </w:rPr>
-              <w:t>Type</w:t>
-            </w:r>
-            <w:proofErr w:type="spellEnd"/>
-          </w:p>
-        </w:tc>
-        <w:tc>
-          <w:tcPr>
-            <w:tcW w:w="1843" w:type="dxa"/>
-            <w:tcBorders>
-              <w:bottom w:val="single" w:sz="4" w:space="0" w:color="auto"/>
-            </w:tcBorders>
-            <w:shd w:val="clear" w:color="auto" w:fill="5B9BD5" w:themeFill="accent1"/>
-          </w:tcPr>
-          <w:p>
-            <w:pPr>
-              <w:jc w:val="center"/>
-              <w:rPr>
-                <w:b w:val="0"/>
-                <w:szCs w:val="24"/>
-                <w:lang w:val="pt-BR"/>
-              </w:rPr>
-            </w:pPr>
-            <w:r>
-              <w:rPr>
-                <w:szCs w:val="24"/>
-                <w:lang w:val="pt-BR"/>
-              </w:rPr>
-              <w:t>Data Format</w:t>
-            </w:r>
-          </w:p>
-        </w:tc>
-        <w:tc>
-          <w:tcPr>
-            <w:tcW w:w="1276" w:type="dxa"/>
-            <w:tcBorders>
-              <w:bottom w:val="single" w:sz="4" w:space="0" w:color="auto"/>
-            </w:tcBorders>
-            <w:shd w:val="clear" w:color="auto" w:fill="5B9BD5" w:themeFill="accent1"/>
-          </w:tcPr>
-          <w:p>
-            <w:pPr>
-              <w:jc w:val="center"/>
-              <w:rPr>
-                <w:b w:val="0"/>
-                <w:szCs w:val="24"/>
-              </w:rPr>
-            </w:pPr>
-            <w:r>
-              <w:rPr>
-                <w:szCs w:val="24"/>
-              </w:rPr>
-              <w:t>Number of Bytes for Storage</w:t>
-            </w:r>
-          </w:p>
-        </w:tc>
-        <w:tc>
-          <w:tcPr>
-            <w:tcW w:w="2693" w:type="dxa"/>
-            <w:tcBorders>
-              <w:bottom w:val="single" w:sz="4" w:space="0" w:color="auto"/>
-            </w:tcBorders>
-            <w:shd w:val="clear" w:color="auto" w:fill="5B9BD5" w:themeFill="accent1"/>
-          </w:tcPr>
-          <w:p>
-            <w:pPr>
-              <w:jc w:val="center"/>
-              <w:rPr>
-                <w:b w:val="0"/>
-                <w:szCs w:val="24"/>
-              </w:rPr>
-            </w:pPr>
-            <w:r>
-              <w:rPr>
-                <w:szCs w:val="24"/>
-              </w:rPr>
-              <w:t>Description</w:t>
-            </w:r>
-          </w:p>
-        </w:tc>
-        <w:tc>
-          <w:tcPr>
-            <w:tcW w:w="1701" w:type="dxa"/>
-            <w:tcBorders>
-              <w:bottom w:val="single" w:sz="4" w:space="0" w:color="auto"/>
-            </w:tcBorders>
-            <w:shd w:val="clear" w:color="auto" w:fill="5B9BD5" w:themeFill="accent1"/>
-          </w:tcPr>
-          <w:p>
-            <w:pPr>
-              <w:jc w:val="center"/>
-              <w:rPr>
-                <w:b w:val="0"/>
-                <w:szCs w:val="24"/>
-              </w:rPr>
-            </w:pPr>
-            <w:r>
-              <w:rPr>
-                <w:szCs w:val="24"/>
-              </w:rPr>
-              <w:t>Exa</w:t>
-            </w:r>
-            <w:r>
-              <w:rPr>
-                <w:szCs w:val="24"/>
-              </w:rPr>
-              <w:t>m</w:t>
-            </w:r>
-            <w:r>
-              <w:rPr>
-                <w:szCs w:val="24"/>
-              </w:rPr>
-              <w:t>ple</w:t>
-            </w:r>
-          </w:p>
-        </w:tc>
-        <w:tc>
-          <w:tcPr>
-            <w:tcW w:w="1984" w:type="dxa"/>
-            <w:tcBorders>
-              <w:bottom w:val="single" w:sz="4" w:space="0" w:color="auto"/>
-            </w:tcBorders>
-            <w:shd w:val="clear" w:color="auto" w:fill="5B9BD5" w:themeFill="accent1"/>
-          </w:tcPr>
-          <w:p>
-            <w:pPr>
-              <w:jc w:val="center"/>
-              <w:rPr>
-                <w:b w:val="0"/>
-                <w:szCs w:val="24"/>
-              </w:rPr>
-            </w:pPr>
-            <w:r>
-              <w:rPr>
-                <w:szCs w:val="24"/>
-              </w:rPr>
-              <w:t>Validation</w:t>
-            </w:r>
-          </w:p>
-        </w:tc>
-      </w:tr>
-      <w:tr>
-        <w:trPr>
-          <w:trHeight w:val="425"/>
-        </w:trPr>
-        <w:tc>
-          <w:tcPr>
-            <w:tcW w:w="1984" w:type="dxa"/>
-            <w:shd w:val="clear" w:color="auto" w:fill="DEEAF6" w:themeFill="accent1" w:themeFillTint="33"/>
-          </w:tcPr>
-          <w:p>
-            <w:pPr>
-              <w:jc w:val="center"/>
-              <w:rPr>
-                <w:szCs w:val="24"/>
-              </w:rPr>
-            </w:pPr>
-            <w:proofErr w:type="spellStart"/>
-            <w:r>
-              <w:rPr>
-                <w:szCs w:val="24"/>
-              </w:rPr>
-              <w:t>location_id</w:t>
-            </w:r>
-            <w:proofErr w:type="spellEnd"/>
-          </w:p>
-        </w:tc>
-        <w:tc>
-          <w:tcPr>
-            <w:tcW w:w="1701" w:type="dxa"/>
-            <w:shd w:val="clear" w:color="auto" w:fill="DEEAF6" w:themeFill="accent1" w:themeFillTint="33"/>
-          </w:tcPr>
-          <w:p>
-            <w:pPr>
-              <w:jc w:val="center"/>
-              <w:rPr>
-                <w:b w:val="0"/>
-                <w:szCs w:val="24"/>
-              </w:rPr>
-            </w:pPr>
-            <w:proofErr w:type="spellStart"/>
-            <w:r>
-              <w:rPr>
-                <w:b w:val="0"/>
-                <w:szCs w:val="24"/>
-              </w:rPr>
-              <w:t>Interger</w:t>
-            </w:r>
-            <w:proofErr w:type="spellEnd"/>
-          </w:p>
-        </w:tc>
-        <w:tc>
-          <w:tcPr>
-            <w:tcW w:w="1843" w:type="dxa"/>
-            <w:shd w:val="clear" w:color="auto" w:fill="DEEAF6" w:themeFill="accent1" w:themeFillTint="33"/>
-          </w:tcPr>
-          <w:p>
-            <w:pPr>
-              <w:jc w:val="center"/>
-              <w:rPr>
-                <w:b w:val="0"/>
-                <w:szCs w:val="24"/>
-              </w:rPr>
-            </w:pPr>
-            <w:r>
-              <w:rPr>
-                <w:b w:val="0"/>
-                <w:szCs w:val="24"/>
-              </w:rPr>
-              <w:t>NNNNNNNN</w:t>
-            </w:r>
-          </w:p>
-        </w:tc>
-        <w:tc>
-          <w:tcPr>
-            <w:tcW w:w="1276" w:type="dxa"/>
-            <w:shd w:val="clear" w:color="auto" w:fill="DEEAF6" w:themeFill="accent1" w:themeFillTint="33"/>
-          </w:tcPr>
-          <w:p>
-            <w:pPr>
-              <w:jc w:val="center"/>
-              <w:rPr>
-                <w:b w:val="0"/>
-                <w:szCs w:val="24"/>
-              </w:rPr>
-            </w:pPr>
-            <w:r>
-              <w:rPr>
-                <w:b w:val="0"/>
-                <w:szCs w:val="24"/>
-              </w:rPr>
-              <w:t>8</w:t>
-            </w:r>
-          </w:p>
-        </w:tc>
-        <w:tc>
-          <w:tcPr>
-            <w:tcW w:w="2693" w:type="dxa"/>
-            <w:shd w:val="clear" w:color="auto" w:fill="DEEAF6" w:themeFill="accent1" w:themeFillTint="33"/>
-          </w:tcPr>
-          <w:p>
-            <w:pPr>
-              <w:jc w:val="center"/>
-              <w:rPr>
-                <w:b w:val="0"/>
-                <w:szCs w:val="24"/>
-              </w:rPr>
-            </w:pPr>
-            <w:r>
-              <w:rPr>
-                <w:rFonts w:cstheme="minorHAnsi"/>
-                <w:b w:val="0"/>
-                <w:szCs w:val="24"/>
-              </w:rPr>
-              <w:t>Unique Identifier AUTO generated for Location</w:t>
-            </w:r>
-          </w:p>
-        </w:tc>
-        <w:tc>
-          <w:tcPr>
-            <w:tcW w:w="1701" w:type="dxa"/>
-            <w:shd w:val="clear" w:color="auto" w:fill="DEEAF6" w:themeFill="accent1" w:themeFillTint="33"/>
-          </w:tcPr>
-          <w:p>
-            <w:pPr>
-              <w:jc w:val="center"/>
-              <w:rPr>
-                <w:b w:val="0"/>
-                <w:szCs w:val="24"/>
-              </w:rPr>
-            </w:pPr>
-            <w:r>
-              <w:rPr>
-                <w:b w:val="0"/>
-                <w:szCs w:val="24"/>
-              </w:rPr>
-              <w:t>12341456</w:t>
-            </w:r>
-          </w:p>
-        </w:tc>
-        <w:tc>
-          <w:tcPr>
-            <w:tcW w:w="1984" w:type="dxa"/>
-            <w:shd w:val="clear" w:color="auto" w:fill="DEEAF6" w:themeFill="accent1" w:themeFillTint="33"/>
-          </w:tcPr>
-          <w:p>
-            <w:pPr>
-              <w:jc w:val="center"/>
-              <w:rPr>
-                <w:b w:val="0"/>
-                <w:szCs w:val="24"/>
-              </w:rPr>
-            </w:pPr>
-          </w:p>
-        </w:tc>
-      </w:tr>
-      <w:tr>
-        <w:trPr>
-          <w:trHeight w:val="461"/>
-        </w:trPr>
-        <w:tc>
-          <w:tcPr>
-            <w:tcW w:w="1984" w:type="dxa"/>
-            <w:shd w:val="clear" w:color="auto" w:fill="DEEAF6" w:themeFill="accent1" w:themeFillTint="33"/>
-          </w:tcPr>
-          <w:p>
-            <w:pPr>
-              <w:jc w:val="center"/>
-              <w:rPr>
-                <w:szCs w:val="24"/>
-              </w:rPr>
-            </w:pPr>
-            <w:r>
-              <w:rPr>
-                <w:szCs w:val="24"/>
-              </w:rPr>
-              <w:t>city</w:t>
-            </w:r>
-          </w:p>
-        </w:tc>
-        <w:tc>
-          <w:tcPr>
-            <w:tcW w:w="1701" w:type="dxa"/>
-            <w:shd w:val="clear" w:color="auto" w:fill="F2F2F2" w:themeFill="background1" w:themeFillShade="F2"/>
-          </w:tcPr>
-          <w:p>
-            <w:pPr>
-              <w:jc w:val="center"/>
-              <w:rPr>
-                <w:b w:val="0"/>
-                <w:szCs w:val="24"/>
-              </w:rPr>
-            </w:pPr>
-            <w:r>
-              <w:rPr>
-                <w:b w:val="0"/>
-                <w:szCs w:val="24"/>
-              </w:rPr>
-              <w:t>String</w:t>
-            </w:r>
-          </w:p>
-        </w:tc>
-        <w:tc>
-          <w:tcPr>
-            <w:tcW w:w="1843" w:type="dxa"/>
-            <w:shd w:val="clear" w:color="auto" w:fill="F2F2F2" w:themeFill="background1" w:themeFillShade="F2"/>
-          </w:tcPr>
-          <w:p>
-            <w:pPr>
-              <w:jc w:val="center"/>
-              <w:rPr>
-                <w:b w:val="0"/>
-                <w:szCs w:val="24"/>
-              </w:rPr>
-            </w:pPr>
-          </w:p>
-        </w:tc>
-        <w:tc>
-          <w:tcPr>
-            <w:tcW w:w="1276" w:type="dxa"/>
-            <w:shd w:val="clear" w:color="auto" w:fill="F2F2F2" w:themeFill="background1" w:themeFillShade="F2"/>
-          </w:tcPr>
-          <w:p>
-            <w:pPr>
-              <w:jc w:val="center"/>
-              <w:rPr>
-                <w:b w:val="0"/>
-                <w:szCs w:val="24"/>
-              </w:rPr>
-            </w:pPr>
-            <w:r>
-              <w:rPr>
-                <w:b w:val="0"/>
-                <w:szCs w:val="24"/>
-              </w:rPr>
-              <w:t>50</w:t>
-            </w:r>
-          </w:p>
-        </w:tc>
-        <w:tc>
-          <w:tcPr>
-            <w:tcW w:w="2693" w:type="dxa"/>
-            <w:shd w:val="clear" w:color="auto" w:fill="F2F2F2" w:themeFill="background1" w:themeFillShade="F2"/>
-          </w:tcPr>
-          <w:p>
-            <w:pPr>
-              <w:jc w:val="center"/>
-              <w:rPr>
-                <w:b w:val="0"/>
-                <w:szCs w:val="24"/>
-              </w:rPr>
-            </w:pPr>
-            <w:r>
-              <w:rPr>
-                <w:b w:val="0"/>
-                <w:szCs w:val="24"/>
-              </w:rPr>
-              <w:t xml:space="preserve">Name of the city the graduate lives </w:t>
-            </w:r>
-          </w:p>
-        </w:tc>
-        <w:tc>
-          <w:tcPr>
-            <w:tcW w:w="1701" w:type="dxa"/>
-            <w:shd w:val="clear" w:color="auto" w:fill="F2F2F2" w:themeFill="background1" w:themeFillShade="F2"/>
-          </w:tcPr>
-          <w:p>
-            <w:pPr>
-              <w:jc w:val="center"/>
-              <w:rPr>
-                <w:b w:val="0"/>
-                <w:szCs w:val="24"/>
-              </w:rPr>
-            </w:pPr>
-            <w:r>
-              <w:rPr>
-                <w:b w:val="0"/>
-                <w:szCs w:val="24"/>
-              </w:rPr>
-              <w:t>Iowa City</w:t>
-            </w:r>
-          </w:p>
-        </w:tc>
-        <w:tc>
-          <w:tcPr>
-            <w:tcW w:w="1984" w:type="dxa"/>
-            <w:shd w:val="clear" w:color="auto" w:fill="F2F2F2" w:themeFill="background1" w:themeFillShade="F2"/>
-          </w:tcPr>
-          <w:p>
-            <w:pPr>
-              <w:jc w:val="center"/>
-              <w:rPr>
-                <w:b w:val="0"/>
-                <w:szCs w:val="24"/>
-              </w:rPr>
-            </w:pPr>
-          </w:p>
-        </w:tc>
-      </w:tr>
-      <w:tr>
-        <w:trPr>
-          <w:trHeight w:val="461"/>
-        </w:trPr>
-        <w:tc>
-          <w:tcPr>
-            <w:tcW w:w="1984" w:type="dxa"/>
-            <w:shd w:val="clear" w:color="auto" w:fill="DEEAF6" w:themeFill="accent1" w:themeFillTint="33"/>
-          </w:tcPr>
-          <w:p>
-            <w:pPr>
-              <w:jc w:val="center"/>
-              <w:rPr>
-                <w:szCs w:val="24"/>
-              </w:rPr>
-            </w:pPr>
-            <w:r>
-              <w:rPr>
-                <w:szCs w:val="24"/>
-              </w:rPr>
-              <w:t>zip</w:t>
-            </w:r>
-          </w:p>
-        </w:tc>
-        <w:tc>
-          <w:tcPr>
-            <w:tcW w:w="1701" w:type="dxa"/>
-            <w:shd w:val="clear" w:color="auto" w:fill="F2F2F2" w:themeFill="background1" w:themeFillShade="F2"/>
-          </w:tcPr>
-          <w:p>
-            <w:pPr>
-              <w:jc w:val="center"/>
-              <w:rPr>
-                <w:b w:val="0"/>
-                <w:szCs w:val="24"/>
-              </w:rPr>
-            </w:pPr>
-            <w:r>
-              <w:rPr>
-                <w:b w:val="0"/>
-                <w:szCs w:val="24"/>
-              </w:rPr>
-              <w:t>String</w:t>
-            </w:r>
-          </w:p>
-        </w:tc>
-        <w:tc>
-          <w:tcPr>
-            <w:tcW w:w="1843" w:type="dxa"/>
-            <w:shd w:val="clear" w:color="auto" w:fill="F2F2F2" w:themeFill="background1" w:themeFillShade="F2"/>
-          </w:tcPr>
-          <w:p>
-            <w:pPr>
-              <w:jc w:val="center"/>
-              <w:rPr>
-                <w:b w:val="0"/>
-                <w:szCs w:val="24"/>
-              </w:rPr>
-            </w:pPr>
-            <w:proofErr w:type="spellStart"/>
-            <w:r>
-              <w:rPr>
-                <w:b w:val="0"/>
-                <w:szCs w:val="24"/>
-              </w:rPr>
-              <w:t>nnnnn</w:t>
-            </w:r>
-            <w:proofErr w:type="spellEnd"/>
-          </w:p>
-        </w:tc>
-        <w:tc>
-          <w:tcPr>
-            <w:tcW w:w="1276" w:type="dxa"/>
-            <w:shd w:val="clear" w:color="auto" w:fill="F2F2F2" w:themeFill="background1" w:themeFillShade="F2"/>
-          </w:tcPr>
-          <w:p>
-            <w:pPr>
-              <w:jc w:val="center"/>
-              <w:rPr>
-                <w:b w:val="0"/>
-                <w:szCs w:val="24"/>
-              </w:rPr>
-            </w:pPr>
-            <w:r>
-              <w:rPr>
-                <w:b w:val="0"/>
-                <w:szCs w:val="24"/>
-              </w:rPr>
-              <w:t>5</w:t>
-            </w:r>
-          </w:p>
-        </w:tc>
-        <w:tc>
-          <w:tcPr>
-            <w:tcW w:w="2693" w:type="dxa"/>
-            <w:shd w:val="clear" w:color="auto" w:fill="F2F2F2" w:themeFill="background1" w:themeFillShade="F2"/>
-          </w:tcPr>
-          <w:p>
-            <w:pPr>
-              <w:jc w:val="center"/>
-              <w:rPr>
-                <w:b w:val="0"/>
-                <w:szCs w:val="24"/>
-              </w:rPr>
-            </w:pPr>
-            <w:r>
-              <w:rPr>
-                <w:b w:val="0"/>
-                <w:szCs w:val="24"/>
-              </w:rPr>
-              <w:t>Z</w:t>
-            </w:r>
-            <w:r>
-              <w:rPr>
-                <w:b w:val="0"/>
-                <w:szCs w:val="24"/>
-              </w:rPr>
-              <w:t xml:space="preserve">ip code </w:t>
-            </w:r>
-            <w:r>
-              <w:rPr>
-                <w:b w:val="0"/>
-                <w:szCs w:val="24"/>
-              </w:rPr>
-              <w:t>of Location</w:t>
-            </w:r>
-          </w:p>
-        </w:tc>
-        <w:tc>
-          <w:tcPr>
-            <w:tcW w:w="1701" w:type="dxa"/>
-            <w:shd w:val="clear" w:color="auto" w:fill="F2F2F2" w:themeFill="background1" w:themeFillShade="F2"/>
-          </w:tcPr>
-          <w:p>
-            <w:pPr>
-              <w:jc w:val="center"/>
-              <w:rPr>
-                <w:b w:val="0"/>
-                <w:szCs w:val="24"/>
-              </w:rPr>
-            </w:pPr>
-            <w:r>
-              <w:rPr>
-                <w:b w:val="0"/>
-                <w:szCs w:val="24"/>
-              </w:rPr>
-              <w:t>52000</w:t>
-            </w:r>
-          </w:p>
-        </w:tc>
-        <w:tc>
-          <w:tcPr>
-            <w:tcW w:w="1984" w:type="dxa"/>
-            <w:shd w:val="clear" w:color="auto" w:fill="F2F2F2" w:themeFill="background1" w:themeFillShade="F2"/>
-          </w:tcPr>
-          <w:p>
-            <w:pPr>
-              <w:jc w:val="center"/>
-              <w:rPr>
-                <w:b w:val="0"/>
-                <w:szCs w:val="24"/>
-              </w:rPr>
-            </w:pPr>
-          </w:p>
-        </w:tc>
-      </w:tr>
-      <w:tr>
-        <w:trPr>
-          <w:trHeight w:val="461"/>
-        </w:trPr>
-        <w:tc>
-          <w:tcPr>
-            <w:tcW w:w="1984" w:type="dxa"/>
-            <w:shd w:val="clear" w:color="auto" w:fill="DEEAF6" w:themeFill="accent1" w:themeFillTint="33"/>
-          </w:tcPr>
-          <w:p>
-            <w:pPr>
-              <w:jc w:val="center"/>
-              <w:rPr>
-                <w:szCs w:val="24"/>
-              </w:rPr>
-            </w:pPr>
-            <w:proofErr w:type="spellStart"/>
-            <w:r>
-              <w:rPr>
-                <w:szCs w:val="24"/>
-              </w:rPr>
-              <w:t>state_name</w:t>
-            </w:r>
-            <w:proofErr w:type="spellEnd"/>
-          </w:p>
-        </w:tc>
-        <w:tc>
-          <w:tcPr>
-            <w:tcW w:w="1701" w:type="dxa"/>
-            <w:shd w:val="clear" w:color="auto" w:fill="F2F2F2" w:themeFill="background1" w:themeFillShade="F2"/>
-          </w:tcPr>
-          <w:p>
-            <w:pPr>
-              <w:jc w:val="center"/>
-              <w:rPr>
-                <w:b w:val="0"/>
-                <w:szCs w:val="24"/>
-              </w:rPr>
-            </w:pPr>
-            <w:r>
-              <w:rPr>
-                <w:b w:val="0"/>
-                <w:szCs w:val="24"/>
-              </w:rPr>
-              <w:t>String</w:t>
-            </w:r>
-          </w:p>
-        </w:tc>
-        <w:tc>
-          <w:tcPr>
-            <w:tcW w:w="1843" w:type="dxa"/>
-            <w:shd w:val="clear" w:color="auto" w:fill="F2F2F2" w:themeFill="background1" w:themeFillShade="F2"/>
-          </w:tcPr>
-          <w:p>
-            <w:pPr>
-              <w:jc w:val="center"/>
-              <w:rPr>
-                <w:b w:val="0"/>
-                <w:szCs w:val="24"/>
-              </w:rPr>
-            </w:pPr>
-          </w:p>
-        </w:tc>
-        <w:tc>
-          <w:tcPr>
-            <w:tcW w:w="1276" w:type="dxa"/>
-            <w:shd w:val="clear" w:color="auto" w:fill="F2F2F2" w:themeFill="background1" w:themeFillShade="F2"/>
-          </w:tcPr>
-          <w:p>
-            <w:pPr>
-              <w:jc w:val="center"/>
-              <w:rPr>
-                <w:b w:val="0"/>
-                <w:szCs w:val="24"/>
-              </w:rPr>
-            </w:pPr>
-            <w:r>
-              <w:rPr>
-                <w:b w:val="0"/>
-                <w:szCs w:val="24"/>
-              </w:rPr>
-              <w:t>50</w:t>
-            </w:r>
-          </w:p>
-        </w:tc>
-        <w:tc>
-          <w:tcPr>
-            <w:tcW w:w="2693" w:type="dxa"/>
-            <w:shd w:val="clear" w:color="auto" w:fill="F2F2F2" w:themeFill="background1" w:themeFillShade="F2"/>
-          </w:tcPr>
-          <w:p>
-            <w:pPr>
-              <w:jc w:val="center"/>
-              <w:rPr>
-                <w:b w:val="0"/>
-                <w:szCs w:val="24"/>
-              </w:rPr>
-            </w:pPr>
-            <w:r>
-              <w:rPr>
-                <w:b w:val="0"/>
-                <w:szCs w:val="24"/>
-              </w:rPr>
-              <w:t>Foreign key for the State of Graduate</w:t>
-            </w:r>
-          </w:p>
-        </w:tc>
-        <w:tc>
-          <w:tcPr>
-            <w:tcW w:w="1701" w:type="dxa"/>
-            <w:shd w:val="clear" w:color="auto" w:fill="F2F2F2" w:themeFill="background1" w:themeFillShade="F2"/>
-          </w:tcPr>
-          <w:p>
-            <w:pPr>
-              <w:jc w:val="center"/>
-              <w:rPr>
-                <w:b w:val="0"/>
-                <w:szCs w:val="24"/>
-                <w:lang w:val="pt-BR"/>
-              </w:rPr>
-            </w:pPr>
-            <w:r>
-              <w:rPr>
-                <w:b w:val="0"/>
-                <w:szCs w:val="24"/>
-                <w:lang w:val="pt-BR"/>
-              </w:rPr>
-              <w:t>Iowa</w:t>
-            </w:r>
-          </w:p>
-        </w:tc>
-        <w:tc>
-          <w:tcPr>
-            <w:tcW w:w="1984" w:type="dxa"/>
-            <w:shd w:val="clear" w:color="auto" w:fill="F2F2F2" w:themeFill="background1" w:themeFillShade="F2"/>
-          </w:tcPr>
-          <w:p>
-            <w:pPr>
-              <w:jc w:val="center"/>
-              <w:rPr>
-                <w:b w:val="0"/>
-                <w:szCs w:val="24"/>
-              </w:rPr>
-            </w:pPr>
-          </w:p>
-        </w:tc>
-      </w:tr>
-      <w:tr>
-        <w:trPr>
-          <w:trHeight w:val="461"/>
-        </w:trPr>
-        <w:tc>
-          <w:tcPr>
-            <w:tcW w:w="1984" w:type="dxa"/>
-            <w:tcBorders>
-              <w:bottom w:val="single" w:sz="4" w:space="0" w:color="auto"/>
-            </w:tcBorders>
-            <w:shd w:val="clear" w:color="auto" w:fill="DEEAF6" w:themeFill="accent1" w:themeFillTint="33"/>
-          </w:tcPr>
-          <w:p>
-            <w:pPr>
-              <w:jc w:val="center"/>
-              <w:rPr>
-                <w:szCs w:val="24"/>
-              </w:rPr>
-            </w:pPr>
-            <w:proofErr w:type="spellStart"/>
-            <w:r>
-              <w:rPr>
-                <w:szCs w:val="24"/>
-              </w:rPr>
-              <w:t>country_code</w:t>
-            </w:r>
-            <w:proofErr w:type="spellEnd"/>
-          </w:p>
-        </w:tc>
-        <w:tc>
-          <w:tcPr>
-            <w:tcW w:w="1701" w:type="dxa"/>
-            <w:tcBorders>
-              <w:bottom w:val="single" w:sz="4" w:space="0" w:color="auto"/>
-            </w:tcBorders>
-            <w:shd w:val="clear" w:color="auto" w:fill="F2F2F2" w:themeFill="background1" w:themeFillShade="F2"/>
-          </w:tcPr>
-          <w:p>
-            <w:pPr>
-              <w:jc w:val="center"/>
-              <w:rPr>
-                <w:b w:val="0"/>
-                <w:sz w:val="36"/>
-              </w:rPr>
-            </w:pPr>
-            <w:r>
-              <w:rPr>
-                <w:b w:val="0"/>
-                <w:szCs w:val="24"/>
-              </w:rPr>
-              <w:t>String</w:t>
-            </w:r>
-          </w:p>
-        </w:tc>
-        <w:tc>
-          <w:tcPr>
-            <w:tcW w:w="1843" w:type="dxa"/>
-            <w:tcBorders>
-              <w:bottom w:val="single" w:sz="4" w:space="0" w:color="auto"/>
-            </w:tcBorders>
-            <w:shd w:val="clear" w:color="auto" w:fill="F2F2F2" w:themeFill="background1" w:themeFillShade="F2"/>
-          </w:tcPr>
-          <w:p>
-            <w:pPr>
-              <w:jc w:val="center"/>
-              <w:rPr>
-                <w:b w:val="0"/>
-                <w:lang w:val="pt-BR"/>
-              </w:rPr>
-            </w:pPr>
-            <w:r>
-              <w:rPr>
-                <w:b w:val="0"/>
-                <w:lang w:val="pt-BR"/>
-              </w:rPr>
-              <w:t>XXX</w:t>
-            </w:r>
-          </w:p>
-        </w:tc>
-        <w:tc>
-          <w:tcPr>
-            <w:tcW w:w="1276" w:type="dxa"/>
-            <w:tcBorders>
-              <w:bottom w:val="single" w:sz="4" w:space="0" w:color="auto"/>
-            </w:tcBorders>
-            <w:shd w:val="clear" w:color="auto" w:fill="F2F2F2" w:themeFill="background1" w:themeFillShade="F2"/>
-          </w:tcPr>
-          <w:p>
-            <w:pPr>
-              <w:jc w:val="center"/>
-              <w:rPr>
-                <w:b w:val="0"/>
-                <w:szCs w:val="24"/>
-              </w:rPr>
-            </w:pPr>
-            <w:r>
-              <w:rPr>
-                <w:b w:val="0"/>
-                <w:szCs w:val="24"/>
-              </w:rPr>
-              <w:t>3</w:t>
-            </w:r>
-          </w:p>
-        </w:tc>
-        <w:tc>
-          <w:tcPr>
-            <w:tcW w:w="2693" w:type="dxa"/>
-            <w:tcBorders>
-              <w:bottom w:val="single" w:sz="4" w:space="0" w:color="auto"/>
-            </w:tcBorders>
-            <w:shd w:val="clear" w:color="auto" w:fill="F2F2F2" w:themeFill="background1" w:themeFillShade="F2"/>
-          </w:tcPr>
-          <w:p>
-            <w:pPr>
-              <w:jc w:val="center"/>
-              <w:rPr>
-                <w:b w:val="0"/>
-              </w:rPr>
-            </w:pPr>
-            <w:r>
-              <w:rPr>
-                <w:b w:val="0"/>
-              </w:rPr>
-              <w:t>Foreign key for Country of Graduate</w:t>
-            </w:r>
-          </w:p>
-        </w:tc>
-        <w:tc>
-          <w:tcPr>
-            <w:tcW w:w="1701" w:type="dxa"/>
-            <w:tcBorders>
-              <w:bottom w:val="single" w:sz="4" w:space="0" w:color="auto"/>
-            </w:tcBorders>
-            <w:shd w:val="clear" w:color="auto" w:fill="F2F2F2" w:themeFill="background1" w:themeFillShade="F2"/>
-          </w:tcPr>
-          <w:p>
-            <w:pPr>
-              <w:jc w:val="center"/>
-              <w:rPr>
-                <w:b w:val="0"/>
-              </w:rPr>
-            </w:pPr>
-            <w:r>
-              <w:rPr>
-                <w:b w:val="0"/>
-              </w:rPr>
-              <w:t>USA</w:t>
-            </w:r>
-          </w:p>
-        </w:tc>
-        <w:tc>
-          <w:tcPr>
-            <w:tcW w:w="1984" w:type="dxa"/>
-            <w:tcBorders>
-              <w:bottom w:val="single" w:sz="4" w:space="0" w:color="auto"/>
-            </w:tcBorders>
-            <w:shd w:val="clear" w:color="auto" w:fill="F2F2F2" w:themeFill="background1" w:themeFillShade="F2"/>
-          </w:tcPr>
-          <w:p>
-            <w:pPr>
-              <w:jc w:val="center"/>
-              <w:rPr>
-                <w:b w:val="0"/>
-                <w:sz w:val="36"/>
-              </w:rPr>
-            </w:pPr>
-          </w:p>
-        </w:tc>
-      </w:tr>
-    </w:tbl>
-    <w:p>
-      <w:pPr>
-        <w:jc w:val="center"/>
-        <w:rPr>
-          <w:sz w:val="32"/>
-          <w:szCs w:val="32"/>
-        </w:rPr>
-      </w:pPr>
-    </w:p>
     <w:p>
       <w:pPr>
         <w:jc w:val="center"/>
@@ -6175,37 +6150,12 @@
           <w:szCs w:val="32"/>
         </w:rPr>
         <w:lastRenderedPageBreak/>
-        <w:t>Dictionary Table Location</w:t>
-      </w:r>
-    </w:p>
-    <w:p>
-      <w:pPr>
-        <w:jc w:val="center"/>
-        <w:rPr>
-          <w:sz w:val="32"/>
-          <w:szCs w:val="32"/>
-        </w:rPr>
-      </w:pPr>
-    </w:p>
-    <w:p>
-      <w:pPr>
-        <w:jc w:val="center"/>
-        <w:rPr>
-          <w:sz w:val="32"/>
-          <w:szCs w:val="32"/>
-        </w:rPr>
-      </w:pPr>
-      <w:r>
-        <w:rPr>
-          <w:sz w:val="32"/>
-          <w:szCs w:val="32"/>
-        </w:rPr>
         <w:t>Dictionary Table State</w:t>
       </w:r>
     </w:p>
     <w:tbl>
       <w:tblPr>
-        <w:tblStyle w:val="Tabelacomgrade"/>
+        <w:tblStyle w:val="TableGrid"/>
         <w:tblW w:w="12535" w:type="dxa"/>
         <w:tblInd w:w="279" w:type="dxa"/>
         <w:tblLook w:val="04A0" w:firstRow="1" w:lastRow="0" w:firstColumn="1" w:lastColumn="0" w:noHBand="0" w:noVBand="1"/>
@@ -6584,7 +6534,7 @@
     </w:p>
     <w:tbl>
       <w:tblPr>
-        <w:tblStyle w:val="Tabelacomgrade"/>
+        <w:tblStyle w:val="TableGrid"/>
         <w:tblW w:w="12535" w:type="dxa"/>
         <w:tblInd w:w="279" w:type="dxa"/>
         <w:tblLook w:val="04A0" w:firstRow="1" w:lastRow="0" w:firstColumn="1" w:lastColumn="0" w:noHBand="0" w:noVBand="1"/>
@@ -6936,15 +6886,6 @@
         </w:tc>
       </w:tr>
     </w:tbl>
-    <w:p>
-      <w:pPr>
-        <w:jc w:val="center"/>
-        <w:rPr>
-          <w:sz w:val="32"/>
-          <w:szCs w:val="32"/>
-        </w:rPr>
-      </w:pPr>
-    </w:p>
     <w:p>
       <w:pPr>
         <w:jc w:val="center"/>
@@ -6972,7 +6913,7 @@
     </w:p>
     <w:tbl>
       <w:tblPr>
-        <w:tblStyle w:val="Tabelacomgrade"/>
+        <w:tblStyle w:val="TableGrid"/>
         <w:tblW w:w="12543" w:type="dxa"/>
         <w:tblInd w:w="279" w:type="dxa"/>
         <w:tblLayout w:type="fixed"/>
@@ -7362,6 +7303,7 @@
               <w:rPr>
                 <w:szCs w:val="24"/>
               </w:rPr>
+              <w:lastRenderedPageBreak/>
               <w:t>email</w:t>
             </w:r>
           </w:p>
@@ -7951,7 +7893,7 @@
     </w:p>
     <w:tbl>
       <w:tblPr>
-        <w:tblStyle w:val="Tabelacomgrade"/>
+        <w:tblStyle w:val="TableGrid"/>
         <w:tblW w:w="12535" w:type="dxa"/>
         <w:tblInd w:w="279" w:type="dxa"/>
         <w:tblLook w:val="04A0" w:firstRow="1" w:lastRow="0" w:firstColumn="1" w:lastColumn="0" w:noHBand="0" w:noVBand="1"/>
@@ -8476,10 +8418,13 @@
         </w:rPr>
       </w:pPr>
     </w:p>
-    <w:p/>
+    <w:p>
+      <w:bookmarkStart w:id="0" w:name="_GoBack"/>
+      <w:bookmarkEnd w:id="0"/>
+    </w:p>
     <w:sectPr>
       <w:pgSz w:w="15840" w:h="12240" w:orient="landscape"/>
-      <w:pgMar w:top="284" w:right="1381" w:bottom="1134" w:left="709" w:header="708" w:footer="708" w:gutter="0"/>
+      <w:pgMar w:top="1701" w:right="1417" w:bottom="1701" w:left="709" w:header="708" w:footer="708" w:gutter="0"/>
       <w:cols w:space="708"/>
       <w:docGrid w:linePitch="360"/>
     </w:sectPr>
@@ -8488,7 +8433,7 @@
 </file>
 
 <file path=word/styles.xml><?xml version="1.0" encoding="utf-8"?>
-<w:styles xmlns:mc="http://schemas.openxmlformats.org/markup-compatibility/2006" xmlns:r="http://schemas.openxmlformats.org/officeDocument/2006/relationships" xmlns:w="http://schemas.openxmlformats.org/wordprocessingml/2006/main" xmlns:w14="http://schemas.microsoft.com/office/word/2010/wordml" xmlns:w15="http://schemas.microsoft.com/office/word/2012/wordml" mc:Ignorable="w14 w15">
+<w:styles xmlns:mc="http://schemas.openxmlformats.org/markup-compatibility/2006" xmlns:r="http://schemas.openxmlformats.org/officeDocument/2006/relationships" xmlns:w="http://schemas.openxmlformats.org/wordprocessingml/2006/main" xmlns:w14="http://schemas.microsoft.com/office/word/2010/wordml" xmlns:w15="http://schemas.microsoft.com/office/word/2012/wordml" xmlns:w16cid="http://schemas.microsoft.com/office/word/2016/wordml/cid" xmlns:w16se="http://schemas.microsoft.com/office/word/2015/wordml/symex" mc:Ignorable="w14 w15 w16se w16cid">
   <w:docDefaults>
     <w:rPrDefault>
       <w:rPr>
@@ -8504,7 +8449,7 @@
       </w:pPr>
     </w:pPrDefault>
   </w:docDefaults>
-  <w:latentStyles w:defLockedState="0" w:defUIPriority="99" w:defSemiHidden="0" w:defUnhideWhenUsed="0" w:defQFormat="0" w:count="371">
+  <w:latentStyles w:defLockedState="0" w:defUIPriority="99" w:defSemiHidden="0" w:defUnhideWhenUsed="0" w:defQFormat="0" w:count="375">
     <w:lsdException w:name="Normal" w:uiPriority="0" w:qFormat="1"/>
     <w:lsdException w:name="heading 1" w:uiPriority="9" w:qFormat="1"/>
     <w:lsdException w:name="heading 2" w:semiHidden="1" w:uiPriority="9" w:unhideWhenUsed="1" w:qFormat="1"/>
@@ -8876,6 +8821,10 @@
     <w:lsdException w:name="List Table 5 Dark Accent 6" w:uiPriority="50"/>
     <w:lsdException w:name="List Table 6 Colorful Accent 6" w:uiPriority="51"/>
     <w:lsdException w:name="List Table 7 Colorful Accent 6" w:uiPriority="52"/>
+    <w:lsdException w:name="Mention" w:semiHidden="1" w:unhideWhenUsed="1"/>
+    <w:lsdException w:name="Smart Hyperlink" w:semiHidden="1" w:unhideWhenUsed="1"/>
+    <w:lsdException w:name="Hashtag" w:semiHidden="1" w:unhideWhenUsed="1"/>
+    <w:lsdException w:name="Unresolved Mention" w:semiHidden="1" w:unhideWhenUsed="1"/>
   </w:latentStyles>
   <w:style w:type="paragraph" w:default="1" w:styleId="Normal">
     <w:name w:val="Normal"/>
@@ -8887,13 +8836,13 @@
       <w:szCs w:val="36"/>
     </w:rPr>
   </w:style>
-  <w:style w:type="character" w:default="1" w:styleId="Fontepargpadro">
+  <w:style w:type="character" w:default="1" w:styleId="DefaultParagraphFont">
     <w:name w:val="Default Paragraph Font"/>
     <w:uiPriority w:val="1"/>
     <w:semiHidden/>
     <w:unhideWhenUsed/>
   </w:style>
-  <w:style w:type="table" w:default="1" w:styleId="Tabelanormal">
+  <w:style w:type="table" w:default="1" w:styleId="TableNormal">
     <w:name w:val="Normal Table"/>
     <w:uiPriority w:val="99"/>
     <w:semiHidden/>
@@ -8908,7 +8857,7 @@
       </w:tblCellMar>
     </w:tblPr>
   </w:style>
-  <w:style w:type="numbering" w:default="1" w:styleId="Semlista">
+  <w:style w:type="numbering" w:default="1" w:styleId="NoList">
     <w:name w:val="No List"/>
     <w:uiPriority w:val="99"/>
     <w:semiHidden/>
@@ -8916,19 +8865,18 @@
   </w:style>
   <w:style w:type="character" w:customStyle="1" w:styleId="tlid-translation">
     <w:name w:val="tlid-translation"/>
-    <w:basedOn w:val="Fontepargpadro"/>
+    <w:basedOn w:val="DefaultParagraphFont"/>
     <w:rsid w:val="00142B07"/>
   </w:style>
-  <w:style w:type="table" w:styleId="Tabelacomgrade">
+  <w:style w:type="table" w:styleId="TableGrid">
     <w:name w:val="Table Grid"/>
-    <w:basedOn w:val="Tabelanormal"/>
+    <w:basedOn w:val="TableNormal"/>
     <w:uiPriority w:val="39"/>
     <w:rsid w:val="00D337CC"/>
     <w:pPr>
       <w:spacing w:after="0" w:line="240" w:lineRule="auto"/>
     </w:pPr>
     <w:tblPr>
-      <w:tblInd w:w="0" w:type="dxa"/>
       <w:tblBorders>
         <w:top w:val="single" w:sz="4" w:space="0" w:color="auto"/>
         <w:left w:val="single" w:sz="4" w:space="0" w:color="auto"/>
@@ -8937,12 +8885,6 @@
         <w:insideH w:val="single" w:sz="4" w:space="0" w:color="auto"/>
         <w:insideV w:val="single" w:sz="4" w:space="0" w:color="auto"/>
       </w:tblBorders>
-      <w:tblCellMar>
-        <w:top w:w="0" w:type="dxa"/>
-        <w:left w:w="108" w:type="dxa"/>
-        <w:bottom w:w="0" w:type="dxa"/>
-        <w:right w:w="108" w:type="dxa"/>
-      </w:tblCellMar>
     </w:tblPr>
   </w:style>
 </w:styles>
@@ -9214,7 +9156,7 @@
 </file>
 
 <file path=customXml/itemProps1.xml><?xml version="1.0" encoding="utf-8"?>
-<ds:datastoreItem xmlns:ds="http://schemas.openxmlformats.org/officeDocument/2006/customXml" ds:itemID="{B0F58119-4F35-4C39-9BAF-EB24EF1F47C9}">
+<ds:datastoreItem xmlns:ds="http://schemas.openxmlformats.org/officeDocument/2006/customXml" ds:itemID="{37794CF0-8EF7-4484-B85E-9C9E8E30218F}">
   <ds:schemaRefs>
     <ds:schemaRef ds:uri="http://schemas.openxmlformats.org/officeDocument/2006/bibliography"/>
   </ds:schemaRefs>

</xml_diff>